<commit_message>
finished part1 of project3
</commit_message>
<xml_diff>
--- a/asafi-ergasia3/PinakesMetrics.docx
+++ b/asafi-ergasia3/PinakesMetrics.docx
@@ -67,7 +67,7 @@
                 <v:shape id="_x0000_i1025" type="#_x0000_t75" style="width:43.2pt;height:43.2pt" o:ole="">
                   <v:imagedata r:id="rId6" o:title=""/>
                 </v:shape>
-                <o:OLEObject Type="Embed" ProgID="Equation.DSMT4" ShapeID="_x0000_i1025" DrawAspect="Content" ObjectID="_1625266145" r:id="rId7"/>
+                <o:OLEObject Type="Embed" ProgID="Equation.DSMT4" ShapeID="_x0000_i1025" DrawAspect="Content" ObjectID="_1627918032" r:id="rId7"/>
               </w:object>
             </w:r>
           </w:p>
@@ -94,7 +94,7 @@
                 <v:shape id="_x0000_i1026" type="#_x0000_t75" style="width:64.2pt;height:37.8pt" o:ole="">
                   <v:imagedata r:id="rId8" o:title=""/>
                 </v:shape>
-                <o:OLEObject Type="Embed" ProgID="Equation.DSMT4" ShapeID="_x0000_i1026" DrawAspect="Content" ObjectID="_1625266146" r:id="rId9"/>
+                <o:OLEObject Type="Embed" ProgID="Equation.DSMT4" ShapeID="_x0000_i1026" DrawAspect="Content" ObjectID="_1627918033" r:id="rId9"/>
               </w:object>
             </w:r>
           </w:p>
@@ -121,7 +121,7 @@
                 <v:shape id="_x0000_i1027" type="#_x0000_t75" style="width:45.6pt;height:35.4pt" o:ole="">
                   <v:imagedata r:id="rId10" o:title=""/>
                 </v:shape>
-                <o:OLEObject Type="Embed" ProgID="Equation.DSMT4" ShapeID="_x0000_i1027" DrawAspect="Content" ObjectID="_1625266147" r:id="rId11"/>
+                <o:OLEObject Type="Embed" ProgID="Equation.DSMT4" ShapeID="_x0000_i1027" DrawAspect="Content" ObjectID="_1627918034" r:id="rId11"/>
               </w:object>
             </w:r>
           </w:p>
@@ -148,7 +148,7 @@
                 <v:shape id="_x0000_i1028" type="#_x0000_t75" style="width:34.8pt;height:18pt" o:ole="">
                   <v:imagedata r:id="rId12" o:title=""/>
                 </v:shape>
-                <o:OLEObject Type="Embed" ProgID="Equation.DSMT4" ShapeID="_x0000_i1028" DrawAspect="Content" ObjectID="_1625266148" r:id="rId13"/>
+                <o:OLEObject Type="Embed" ProgID="Equation.DSMT4" ShapeID="_x0000_i1028" DrawAspect="Content" ObjectID="_1627918035" r:id="rId13"/>
               </w:object>
             </w:r>
           </w:p>
@@ -175,7 +175,7 @@
                 <v:shape id="_x0000_i1029" type="#_x0000_t75" style="width:43.8pt;height:18pt" o:ole="">
                   <v:imagedata r:id="rId14" o:title=""/>
                 </v:shape>
-                <o:OLEObject Type="Embed" ProgID="Equation.DSMT4" ShapeID="_x0000_i1029" DrawAspect="Content" ObjectID="_1625266149" r:id="rId15"/>
+                <o:OLEObject Type="Embed" ProgID="Equation.DSMT4" ShapeID="_x0000_i1029" DrawAspect="Content" ObjectID="_1627918036" r:id="rId15"/>
               </w:object>
             </w:r>
           </w:p>
@@ -202,7 +202,7 @@
                 <v:shape id="_x0000_i1030" type="#_x0000_t75" style="width:19.8pt;height:19.2pt" o:ole="">
                   <v:imagedata r:id="rId16" o:title=""/>
                 </v:shape>
-                <o:OLEObject Type="Embed" ProgID="Equation.DSMT4" ShapeID="_x0000_i1030" DrawAspect="Content" ObjectID="_1625266150" r:id="rId17"/>
+                <o:OLEObject Type="Embed" ProgID="Equation.DSMT4" ShapeID="_x0000_i1030" DrawAspect="Content" ObjectID="_1627918037" r:id="rId17"/>
               </w:object>
             </w:r>
           </w:p>
@@ -229,7 +229,7 @@
                 <v:shape id="_x0000_i1031" type="#_x0000_t75" style="width:45pt;height:18pt" o:ole="">
                   <v:imagedata r:id="rId18" o:title=""/>
                 </v:shape>
-                <o:OLEObject Type="Embed" ProgID="Equation.DSMT4" ShapeID="_x0000_i1031" DrawAspect="Content" ObjectID="_1625266151" r:id="rId19"/>
+                <o:OLEObject Type="Embed" ProgID="Equation.DSMT4" ShapeID="_x0000_i1031" DrawAspect="Content" ObjectID="_1627918038" r:id="rId19"/>
               </w:object>
             </w:r>
           </w:p>
@@ -256,7 +256,7 @@
                 <v:shape id="_x0000_i1032" type="#_x0000_t75" style="width:42pt;height:18pt" o:ole="">
                   <v:imagedata r:id="rId20" o:title=""/>
                 </v:shape>
-                <o:OLEObject Type="Embed" ProgID="Equation.DSMT4" ShapeID="_x0000_i1032" DrawAspect="Content" ObjectID="_1625266152" r:id="rId21"/>
+                <o:OLEObject Type="Embed" ProgID="Equation.DSMT4" ShapeID="_x0000_i1032" DrawAspect="Content" ObjectID="_1627918039" r:id="rId21"/>
               </w:object>
             </w:r>
           </w:p>
@@ -283,7 +283,7 @@
                 <v:shape id="_x0000_i1033" type="#_x0000_t75" style="width:48.6pt;height:37.8pt" o:ole="">
                   <v:imagedata r:id="rId22" o:title=""/>
                 </v:shape>
-                <o:OLEObject Type="Embed" ProgID="Equation.DSMT4" ShapeID="_x0000_i1033" DrawAspect="Content" ObjectID="_1625266153" r:id="rId23"/>
+                <o:OLEObject Type="Embed" ProgID="Equation.DSMT4" ShapeID="_x0000_i1033" DrawAspect="Content" ObjectID="_1627918040" r:id="rId23"/>
               </w:object>
             </w:r>
           </w:p>
@@ -316,7 +316,7 @@
                 <v:shape id="_x0000_i1034" type="#_x0000_t75" style="width:52.2pt;height:21.6pt" o:ole="">
                   <v:imagedata r:id="rId24" o:title=""/>
                 </v:shape>
-                <o:OLEObject Type="Embed" ProgID="Equation.DSMT4" ShapeID="_x0000_i1034" DrawAspect="Content" ObjectID="_1625266154" r:id="rId25"/>
+                <o:OLEObject Type="Embed" ProgID="Equation.DSMT4" ShapeID="_x0000_i1034" DrawAspect="Content" ObjectID="_1627918041" r:id="rId25"/>
               </w:object>
             </w:r>
           </w:p>
@@ -386,6 +386,14 @@
                 <w:lang w:val="en-US"/>
               </w:rPr>
             </w:pPr>
+            <w:r>
+              <w:rPr>
+                <w:sz w:val="26"/>
+                <w:szCs w:val="26"/>
+                <w:lang w:val="en-US"/>
+              </w:rPr>
+              <w:t>18.663</w:t>
+            </w:r>
           </w:p>
         </w:tc>
         <w:tc>
@@ -403,6 +411,14 @@
                 <w:lang w:val="en-US"/>
               </w:rPr>
             </w:pPr>
+            <w:r>
+              <w:rPr>
+                <w:sz w:val="26"/>
+                <w:szCs w:val="26"/>
+                <w:lang w:val="en-US"/>
+              </w:rPr>
+              <w:t>4.32</w:t>
+            </w:r>
           </w:p>
         </w:tc>
         <w:tc>
@@ -420,6 +436,14 @@
                 <w:lang w:val="en-US"/>
               </w:rPr>
             </w:pPr>
+            <w:r>
+              <w:rPr>
+                <w:sz w:val="26"/>
+                <w:szCs w:val="26"/>
+                <w:lang w:val="en-US"/>
+              </w:rPr>
+              <w:t>0.935</w:t>
+            </w:r>
           </w:p>
         </w:tc>
         <w:tc>
@@ -434,9 +458,23 @@
               <w:rPr>
                 <w:sz w:val="26"/>
                 <w:szCs w:val="26"/>
-                <w:lang w:val="en-US"/>
-              </w:rPr>
-            </w:pPr>
+              </w:rPr>
+            </w:pPr>
+            <w:r>
+              <w:rPr>
+                <w:sz w:val="26"/>
+                <w:szCs w:val="26"/>
+                <w:lang w:val="en-US"/>
+              </w:rPr>
+              <w:t>0.064</w:t>
+            </w:r>
+            <w:r>
+              <w:rPr>
+                <w:sz w:val="26"/>
+                <w:szCs w:val="26"/>
+              </w:rPr>
+              <w:t>6</w:t>
+            </w:r>
           </w:p>
         </w:tc>
         <w:tc>
@@ -454,6 +492,14 @@
                 <w:lang w:val="en-US"/>
               </w:rPr>
             </w:pPr>
+            <w:r>
+              <w:rPr>
+                <w:sz w:val="26"/>
+                <w:szCs w:val="26"/>
+                <w:lang w:val="en-US"/>
+              </w:rPr>
+              <w:t>0.2542</w:t>
+            </w:r>
           </w:p>
         </w:tc>
         <w:tc>
@@ -471,6 +517,29 @@
                 <w:lang w:val="en-US"/>
               </w:rPr>
             </w:pPr>
+            <w:r>
+              <w:rPr>
+                <w:sz w:val="26"/>
+                <w:szCs w:val="26"/>
+                <w:lang w:val="en-US"/>
+              </w:rPr>
+              <w:t>26.017</w:t>
+            </w:r>
+            <w:r>
+              <w:rPr>
+                <w:sz w:val="26"/>
+                <w:szCs w:val="26"/>
+              </w:rPr>
+              <w:t xml:space="preserve"> </w:t>
+            </w:r>
+            <w:r>
+              <w:rPr>
+                <w:sz w:val="26"/>
+                <w:szCs w:val="26"/>
+                <w:lang w:val="en-US"/>
+              </w:rPr>
+              <w:t>sec</w:t>
+            </w:r>
           </w:p>
         </w:tc>
       </w:tr>
@@ -498,7 +567,7 @@
                 <v:shape id="_x0000_i1035" type="#_x0000_t75" style="width:54.6pt;height:21.6pt" o:ole="">
                   <v:imagedata r:id="rId26" o:title=""/>
                 </v:shape>
-                <o:OLEObject Type="Embed" ProgID="Equation.DSMT4" ShapeID="_x0000_i1035" DrawAspect="Content" ObjectID="_1625266155" r:id="rId27"/>
+                <o:OLEObject Type="Embed" ProgID="Equation.DSMT4" ShapeID="_x0000_i1035" DrawAspect="Content" ObjectID="_1627918042" r:id="rId27"/>
               </w:object>
             </w:r>
           </w:p>
@@ -565,9 +634,23 @@
               <w:rPr>
                 <w:sz w:val="26"/>
                 <w:szCs w:val="26"/>
-                <w:lang w:val="en-US"/>
-              </w:rPr>
-            </w:pPr>
+              </w:rPr>
+            </w:pPr>
+            <w:r>
+              <w:rPr>
+                <w:sz w:val="26"/>
+                <w:szCs w:val="26"/>
+                <w:lang w:val="en-US"/>
+              </w:rPr>
+              <w:t>17.03</w:t>
+            </w:r>
+            <w:r>
+              <w:rPr>
+                <w:sz w:val="26"/>
+                <w:szCs w:val="26"/>
+              </w:rPr>
+              <w:t>3</w:t>
+            </w:r>
           </w:p>
         </w:tc>
         <w:tc>
@@ -585,6 +668,14 @@
                 <w:lang w:val="en-US"/>
               </w:rPr>
             </w:pPr>
+            <w:r>
+              <w:rPr>
+                <w:sz w:val="26"/>
+                <w:szCs w:val="26"/>
+                <w:lang w:val="en-US"/>
+              </w:rPr>
+              <w:t>4.127</w:t>
+            </w:r>
           </w:p>
         </w:tc>
         <w:tc>
@@ -602,6 +693,14 @@
                 <w:lang w:val="en-US"/>
               </w:rPr>
             </w:pPr>
+            <w:r>
+              <w:rPr>
+                <w:sz w:val="26"/>
+                <w:szCs w:val="26"/>
+                <w:lang w:val="en-US"/>
+              </w:rPr>
+              <w:t>0.941</w:t>
+            </w:r>
           </w:p>
         </w:tc>
         <w:tc>
@@ -616,9 +715,23 @@
               <w:rPr>
                 <w:sz w:val="26"/>
                 <w:szCs w:val="26"/>
-                <w:lang w:val="en-US"/>
-              </w:rPr>
-            </w:pPr>
+              </w:rPr>
+            </w:pPr>
+            <w:r>
+              <w:rPr>
+                <w:sz w:val="26"/>
+                <w:szCs w:val="26"/>
+                <w:lang w:val="en-US"/>
+              </w:rPr>
+              <w:t>0.05</w:t>
+            </w:r>
+            <w:r>
+              <w:rPr>
+                <w:sz w:val="26"/>
+                <w:szCs w:val="26"/>
+              </w:rPr>
+              <w:t>9</w:t>
+            </w:r>
           </w:p>
         </w:tc>
         <w:tc>
@@ -633,9 +746,23 @@
               <w:rPr>
                 <w:sz w:val="26"/>
                 <w:szCs w:val="26"/>
-                <w:lang w:val="en-US"/>
-              </w:rPr>
-            </w:pPr>
+              </w:rPr>
+            </w:pPr>
+            <w:r>
+              <w:rPr>
+                <w:sz w:val="26"/>
+                <w:szCs w:val="26"/>
+                <w:lang w:val="en-US"/>
+              </w:rPr>
+              <w:t>0.242</w:t>
+            </w:r>
+            <w:r>
+              <w:rPr>
+                <w:sz w:val="26"/>
+                <w:szCs w:val="26"/>
+              </w:rPr>
+              <w:t>9</w:t>
+            </w:r>
           </w:p>
         </w:tc>
         <w:tc>
@@ -653,6 +780,30 @@
                 <w:lang w:val="en-US"/>
               </w:rPr>
             </w:pPr>
+            <w:r>
+              <w:rPr>
+                <w:sz w:val="26"/>
+                <w:szCs w:val="26"/>
+                <w:lang w:val="en-US"/>
+              </w:rPr>
+              <w:t>160.3</w:t>
+            </w:r>
+            <w:r>
+              <w:rPr>
+                <w:sz w:val="26"/>
+                <w:szCs w:val="26"/>
+                <w:lang w:val="en-US"/>
+              </w:rPr>
+              <w:t xml:space="preserve"> </w:t>
+            </w:r>
+            <w:r>
+              <w:rPr>
+                <w:sz w:val="26"/>
+                <w:szCs w:val="26"/>
+                <w:lang w:val="en-US"/>
+              </w:rPr>
+              <w:t>sec</w:t>
+            </w:r>
           </w:p>
         </w:tc>
       </w:tr>
@@ -680,7 +831,7 @@
                 <v:shape id="_x0000_i1036" type="#_x0000_t75" style="width:53.4pt;height:21.6pt" o:ole="">
                   <v:imagedata r:id="rId28" o:title=""/>
                 </v:shape>
-                <o:OLEObject Type="Embed" ProgID="Equation.DSMT4" ShapeID="_x0000_i1036" DrawAspect="Content" ObjectID="_1625266156" r:id="rId29"/>
+                <o:OLEObject Type="Embed" ProgID="Equation.DSMT4" ShapeID="_x0000_i1036" DrawAspect="Content" ObjectID="_1627918043" r:id="rId29"/>
               </w:object>
             </w:r>
           </w:p>
@@ -747,9 +898,23 @@
               <w:rPr>
                 <w:sz w:val="26"/>
                 <w:szCs w:val="26"/>
-                <w:lang w:val="en-US"/>
-              </w:rPr>
-            </w:pPr>
+              </w:rPr>
+            </w:pPr>
+            <w:r>
+              <w:rPr>
+                <w:sz w:val="26"/>
+                <w:szCs w:val="26"/>
+                <w:lang w:val="en-US"/>
+              </w:rPr>
+              <w:t>17.64</w:t>
+            </w:r>
+            <w:r>
+              <w:rPr>
+                <w:sz w:val="26"/>
+                <w:szCs w:val="26"/>
+              </w:rPr>
+              <w:t>1</w:t>
+            </w:r>
           </w:p>
         </w:tc>
         <w:tc>
@@ -767,6 +932,14 @@
                 <w:lang w:val="en-US"/>
               </w:rPr>
             </w:pPr>
+            <w:r>
+              <w:rPr>
+                <w:sz w:val="26"/>
+                <w:szCs w:val="26"/>
+                <w:lang w:val="en-US"/>
+              </w:rPr>
+              <w:t>4.2</w:t>
+            </w:r>
           </w:p>
         </w:tc>
         <w:tc>
@@ -781,9 +954,23 @@
               <w:rPr>
                 <w:sz w:val="26"/>
                 <w:szCs w:val="26"/>
-                <w:lang w:val="en-US"/>
-              </w:rPr>
-            </w:pPr>
+              </w:rPr>
+            </w:pPr>
+            <w:r>
+              <w:rPr>
+                <w:sz w:val="26"/>
+                <w:szCs w:val="26"/>
+                <w:lang w:val="en-US"/>
+              </w:rPr>
+              <w:t>0.93</w:t>
+            </w:r>
+            <w:r>
+              <w:rPr>
+                <w:sz w:val="26"/>
+                <w:szCs w:val="26"/>
+              </w:rPr>
+              <w:t>9</w:t>
+            </w:r>
           </w:p>
         </w:tc>
         <w:tc>
@@ -798,9 +985,23 @@
               <w:rPr>
                 <w:sz w:val="26"/>
                 <w:szCs w:val="26"/>
-                <w:lang w:val="en-US"/>
-              </w:rPr>
-            </w:pPr>
+              </w:rPr>
+            </w:pPr>
+            <w:r>
+              <w:rPr>
+                <w:sz w:val="26"/>
+                <w:szCs w:val="26"/>
+                <w:lang w:val="en-US"/>
+              </w:rPr>
+              <w:t>0.061</w:t>
+            </w:r>
+            <w:r>
+              <w:rPr>
+                <w:sz w:val="26"/>
+                <w:szCs w:val="26"/>
+              </w:rPr>
+              <w:t>1</w:t>
+            </w:r>
           </w:p>
         </w:tc>
         <w:tc>
@@ -815,9 +1016,23 @@
               <w:rPr>
                 <w:sz w:val="26"/>
                 <w:szCs w:val="26"/>
-                <w:lang w:val="en-US"/>
-              </w:rPr>
-            </w:pPr>
+              </w:rPr>
+            </w:pPr>
+            <w:r>
+              <w:rPr>
+                <w:sz w:val="26"/>
+                <w:szCs w:val="26"/>
+                <w:lang w:val="en-US"/>
+              </w:rPr>
+              <w:t>0.247</w:t>
+            </w:r>
+            <w:r>
+              <w:rPr>
+                <w:sz w:val="26"/>
+                <w:szCs w:val="26"/>
+              </w:rPr>
+              <w:t>2</w:t>
+            </w:r>
           </w:p>
         </w:tc>
         <w:tc>
@@ -835,6 +1050,37 @@
                 <w:lang w:val="en-US"/>
               </w:rPr>
             </w:pPr>
+            <w:r>
+              <w:rPr>
+                <w:sz w:val="26"/>
+                <w:szCs w:val="26"/>
+                <w:lang w:val="en-US"/>
+              </w:rPr>
+              <w:t>70.02</w:t>
+            </w:r>
+            <w:r>
+              <w:rPr>
+                <w:sz w:val="26"/>
+                <w:szCs w:val="26"/>
+              </w:rPr>
+              <w:t>9</w:t>
+            </w:r>
+            <w:r>
+              <w:rPr>
+                <w:sz w:val="26"/>
+                <w:szCs w:val="26"/>
+                <w:lang w:val="en-US"/>
+              </w:rPr>
+              <w:t xml:space="preserve"> </w:t>
+            </w:r>
+            <w:r>
+              <w:rPr>
+                <w:sz w:val="26"/>
+                <w:szCs w:val="26"/>
+                <w:lang w:val="en-US"/>
+              </w:rPr>
+              <w:t>sec</w:t>
+            </w:r>
           </w:p>
         </w:tc>
       </w:tr>
@@ -862,7 +1108,7 @@
                 <v:shape id="_x0000_i1037" type="#_x0000_t75" style="width:54.6pt;height:21.6pt" o:ole="">
                   <v:imagedata r:id="rId30" o:title=""/>
                 </v:shape>
-                <o:OLEObject Type="Embed" ProgID="Equation.DSMT4" ShapeID="_x0000_i1037" DrawAspect="Content" ObjectID="_1625266157" r:id="rId31"/>
+                <o:OLEObject Type="Embed" ProgID="Equation.DSMT4" ShapeID="_x0000_i1037" DrawAspect="Content" ObjectID="_1627918044" r:id="rId31"/>
               </w:object>
             </w:r>
           </w:p>
@@ -932,6 +1178,14 @@
                 <w:lang w:val="en-US"/>
               </w:rPr>
             </w:pPr>
+            <w:r>
+              <w:rPr>
+                <w:sz w:val="26"/>
+                <w:szCs w:val="26"/>
+                <w:lang w:val="en-US"/>
+              </w:rPr>
+              <w:t>16.491</w:t>
+            </w:r>
           </w:p>
         </w:tc>
         <w:tc>
@@ -946,9 +1200,23 @@
               <w:rPr>
                 <w:sz w:val="26"/>
                 <w:szCs w:val="26"/>
-                <w:lang w:val="en-US"/>
-              </w:rPr>
-            </w:pPr>
+              </w:rPr>
+            </w:pPr>
+            <w:r>
+              <w:rPr>
+                <w:sz w:val="26"/>
+                <w:szCs w:val="26"/>
+                <w:lang w:val="en-US"/>
+              </w:rPr>
+              <w:t>4.06</w:t>
+            </w:r>
+            <w:r>
+              <w:rPr>
+                <w:sz w:val="26"/>
+                <w:szCs w:val="26"/>
+              </w:rPr>
+              <w:t>1</w:t>
+            </w:r>
           </w:p>
         </w:tc>
         <w:tc>
@@ -963,9 +1231,23 @@
               <w:rPr>
                 <w:sz w:val="26"/>
                 <w:szCs w:val="26"/>
-                <w:lang w:val="en-US"/>
-              </w:rPr>
-            </w:pPr>
+              </w:rPr>
+            </w:pPr>
+            <w:r>
+              <w:rPr>
+                <w:sz w:val="26"/>
+                <w:szCs w:val="26"/>
+                <w:lang w:val="en-US"/>
+              </w:rPr>
+              <w:t>0.94</w:t>
+            </w:r>
+            <w:r>
+              <w:rPr>
+                <w:sz w:val="26"/>
+                <w:szCs w:val="26"/>
+              </w:rPr>
+              <w:t>3</w:t>
+            </w:r>
           </w:p>
         </w:tc>
         <w:tc>
@@ -983,6 +1265,14 @@
                 <w:lang w:val="en-US"/>
               </w:rPr>
             </w:pPr>
+            <w:r>
+              <w:rPr>
+                <w:sz w:val="26"/>
+                <w:szCs w:val="26"/>
+                <w:lang w:val="en-US"/>
+              </w:rPr>
+              <w:t>0.0571</w:t>
+            </w:r>
           </w:p>
         </w:tc>
         <w:tc>
@@ -997,9 +1287,23 @@
               <w:rPr>
                 <w:sz w:val="26"/>
                 <w:szCs w:val="26"/>
-                <w:lang w:val="en-US"/>
-              </w:rPr>
-            </w:pPr>
+              </w:rPr>
+            </w:pPr>
+            <w:r>
+              <w:rPr>
+                <w:sz w:val="26"/>
+                <w:szCs w:val="26"/>
+                <w:lang w:val="en-US"/>
+              </w:rPr>
+              <w:t>0.23</w:t>
+            </w:r>
+            <w:r>
+              <w:rPr>
+                <w:sz w:val="26"/>
+                <w:szCs w:val="26"/>
+              </w:rPr>
+              <w:t>9</w:t>
+            </w:r>
           </w:p>
         </w:tc>
         <w:tc>
@@ -1017,6 +1321,37 @@
                 <w:lang w:val="en-US"/>
               </w:rPr>
             </w:pPr>
+            <w:r>
+              <w:rPr>
+                <w:sz w:val="26"/>
+                <w:szCs w:val="26"/>
+                <w:lang w:val="en-US"/>
+              </w:rPr>
+              <w:t>1748.63</w:t>
+            </w:r>
+            <w:r>
+              <w:rPr>
+                <w:sz w:val="26"/>
+                <w:szCs w:val="26"/>
+              </w:rPr>
+              <w:t>9</w:t>
+            </w:r>
+            <w:r>
+              <w:rPr>
+                <w:sz w:val="26"/>
+                <w:szCs w:val="26"/>
+                <w:lang w:val="en-US"/>
+              </w:rPr>
+              <w:t xml:space="preserve"> </w:t>
+            </w:r>
+            <w:r>
+              <w:rPr>
+                <w:sz w:val="26"/>
+                <w:szCs w:val="26"/>
+                <w:lang w:val="en-US"/>
+              </w:rPr>
+              <w:t>sec</w:t>
+            </w:r>
           </w:p>
         </w:tc>
       </w:tr>
@@ -1078,10 +1413,10 @@
                 <w:position w:val="-62"/>
               </w:rPr>
               <w:object w:dxaOrig="2120" w:dyaOrig="1359" w14:anchorId="0BC799C0">
-                <v:shape id="_x0000_i4279" type="#_x0000_t75" style="width:88.2pt;height:67.2pt" o:ole="">
+                <v:shape id="_x0000_i1038" type="#_x0000_t75" style="width:88.2pt;height:67.2pt" o:ole="">
                   <v:imagedata r:id="rId32" o:title=""/>
                 </v:shape>
-                <o:OLEObject Type="Embed" ProgID="Equation.DSMT4" ShapeID="_x0000_i4279" DrawAspect="Content" ObjectID="_1625266158" r:id="rId33"/>
+                <o:OLEObject Type="Embed" ProgID="Equation.DSMT4" ShapeID="_x0000_i1038" DrawAspect="Content" ObjectID="_1627918045" r:id="rId33"/>
               </w:object>
             </w:r>
           </w:p>
@@ -1105,10 +1440,10 @@
                 <w:position w:val="-10"/>
               </w:rPr>
               <w:object w:dxaOrig="800" w:dyaOrig="320" w14:anchorId="2B799BAE">
-                <v:shape id="_x0000_i4280" type="#_x0000_t75" style="width:49.8pt;height:20.4pt" o:ole="">
+                <v:shape id="_x0000_i1039" type="#_x0000_t75" style="width:49.8pt;height:20.4pt" o:ole="">
                   <v:imagedata r:id="rId34" o:title=""/>
                 </v:shape>
-                <o:OLEObject Type="Embed" ProgID="Equation.DSMT4" ShapeID="_x0000_i4280" DrawAspect="Content" ObjectID="_1625266159" r:id="rId35"/>
+                <o:OLEObject Type="Embed" ProgID="Equation.DSMT4" ShapeID="_x0000_i1039" DrawAspect="Content" ObjectID="_1627918046" r:id="rId35"/>
               </w:object>
             </w:r>
           </w:p>
@@ -1132,10 +1467,10 @@
                 <w:position w:val="-10"/>
               </w:rPr>
               <w:object w:dxaOrig="780" w:dyaOrig="320" w14:anchorId="5C9C4C41">
-                <v:shape id="_x0000_i4281" type="#_x0000_t75" style="width:48.6pt;height:20.4pt" o:ole="">
+                <v:shape id="_x0000_i1040" type="#_x0000_t75" style="width:48.6pt;height:20.4pt" o:ole="">
                   <v:imagedata r:id="rId36" o:title=""/>
                 </v:shape>
-                <o:OLEObject Type="Embed" ProgID="Equation.DSMT4" ShapeID="_x0000_i4281" DrawAspect="Content" ObjectID="_1625266160" r:id="rId37"/>
+                <o:OLEObject Type="Embed" ProgID="Equation.DSMT4" ShapeID="_x0000_i1040" DrawAspect="Content" ObjectID="_1627918047" r:id="rId37"/>
               </w:object>
             </w:r>
           </w:p>
@@ -1159,10 +1494,10 @@
                 <w:position w:val="-10"/>
               </w:rPr>
               <w:object w:dxaOrig="880" w:dyaOrig="320" w14:anchorId="11F2B3D0">
-                <v:shape id="_x0000_i4276" type="#_x0000_t75" style="width:54.6pt;height:20.4pt" o:ole="">
+                <v:shape id="_x0000_i1041" type="#_x0000_t75" style="width:54.6pt;height:20.4pt" o:ole="">
                   <v:imagedata r:id="rId38" o:title=""/>
                 </v:shape>
-                <o:OLEObject Type="Embed" ProgID="Equation.DSMT4" ShapeID="_x0000_i4276" DrawAspect="Content" ObjectID="_1625266161" r:id="rId39"/>
+                <o:OLEObject Type="Embed" ProgID="Equation.DSMT4" ShapeID="_x0000_i1041" DrawAspect="Content" ObjectID="_1627918048" r:id="rId39"/>
               </w:object>
             </w:r>
           </w:p>
@@ -1186,10 +1521,10 @@
                 <w:position w:val="-10"/>
               </w:rPr>
               <w:object w:dxaOrig="880" w:dyaOrig="320" w14:anchorId="26E8F699">
-                <v:shape id="_x0000_i4277" type="#_x0000_t75" style="width:55.2pt;height:20.4pt" o:ole="">
+                <v:shape id="_x0000_i1042" type="#_x0000_t75" style="width:55.2pt;height:20.4pt" o:ole="">
                   <v:imagedata r:id="rId40" o:title=""/>
                 </v:shape>
-                <o:OLEObject Type="Embed" ProgID="Equation.DSMT4" ShapeID="_x0000_i4277" DrawAspect="Content" ObjectID="_1625266162" r:id="rId41"/>
+                <o:OLEObject Type="Embed" ProgID="Equation.DSMT4" ShapeID="_x0000_i1042" DrawAspect="Content" ObjectID="_1627918049" r:id="rId41"/>
               </w:object>
             </w:r>
           </w:p>
@@ -1213,14 +1548,16 @@
                 <w:position w:val="-10"/>
               </w:rPr>
               <w:object w:dxaOrig="920" w:dyaOrig="320" w14:anchorId="524922B9">
-                <v:shape id="_x0000_i4278" type="#_x0000_t75" style="width:57pt;height:20.4pt" o:ole="">
+                <v:shape id="_x0000_i1043" type="#_x0000_t75" style="width:57pt;height:20.4pt" o:ole="">
                   <v:imagedata r:id="rId42" o:title=""/>
                 </v:shape>
-                <o:OLEObject Type="Embed" ProgID="Equation.DSMT4" ShapeID="_x0000_i4278" DrawAspect="Content" ObjectID="_1625266163" r:id="rId43"/>
+                <o:OLEObject Type="Embed" ProgID="Equation.DSMT4" ShapeID="_x0000_i1043" DrawAspect="Content" ObjectID="_1627918050" r:id="rId43"/>
               </w:object>
             </w:r>
           </w:p>
         </w:tc>
+        <w:bookmarkStart w:id="0" w:name="_GoBack"/>
+        <w:bookmarkEnd w:id="0"/>
       </w:tr>
       <w:tr>
         <w:trPr>
@@ -1246,10 +1583,10 @@
                 <w:position w:val="-10"/>
               </w:rPr>
               <w:object w:dxaOrig="1100" w:dyaOrig="320" w14:anchorId="50FC0696">
-                <v:shape id="_x0000_i4282" type="#_x0000_t75" style="width:68.4pt;height:20.4pt" o:ole="">
+                <v:shape id="_x0000_i1044" type="#_x0000_t75" style="width:68.4pt;height:20.4pt" o:ole="">
                   <v:imagedata r:id="rId44" o:title=""/>
                 </v:shape>
-                <o:OLEObject Type="Embed" ProgID="Equation.DSMT4" ShapeID="_x0000_i4282" DrawAspect="Content" ObjectID="_1625266164" r:id="rId45"/>
+                <o:OLEObject Type="Embed" ProgID="Equation.DSMT4" ShapeID="_x0000_i1044" DrawAspect="Content" ObjectID="_1627918051" r:id="rId45"/>
               </w:object>
             </w:r>
           </w:p>
@@ -1361,10 +1698,10 @@
                 <w:position w:val="-10"/>
               </w:rPr>
               <w:object w:dxaOrig="1219" w:dyaOrig="320" w14:anchorId="5285F493">
-                <v:shape id="_x0000_i4283" type="#_x0000_t75" style="width:75.6pt;height:20.4pt" o:ole="">
+                <v:shape id="_x0000_i1045" type="#_x0000_t75" style="width:75.6pt;height:20.4pt" o:ole="">
                   <v:imagedata r:id="rId46" o:title=""/>
                 </v:shape>
-                <o:OLEObject Type="Embed" ProgID="Equation.DSMT4" ShapeID="_x0000_i4283" DrawAspect="Content" ObjectID="_1625266165" r:id="rId47"/>
+                <o:OLEObject Type="Embed" ProgID="Equation.DSMT4" ShapeID="_x0000_i1045" DrawAspect="Content" ObjectID="_1627918052" r:id="rId47"/>
               </w:object>
             </w:r>
           </w:p>
@@ -1476,10 +1813,10 @@
                 <w:position w:val="-10"/>
               </w:rPr>
               <w:object w:dxaOrig="1219" w:dyaOrig="320" w14:anchorId="122D0EBA">
-                <v:shape id="_x0000_i4284" type="#_x0000_t75" style="width:75.6pt;height:20.4pt" o:ole="">
+                <v:shape id="_x0000_i1046" type="#_x0000_t75" style="width:75.6pt;height:20.4pt" o:ole="">
                   <v:imagedata r:id="rId48" o:title=""/>
                 </v:shape>
-                <o:OLEObject Type="Embed" ProgID="Equation.DSMT4" ShapeID="_x0000_i4284" DrawAspect="Content" ObjectID="_1625266166" r:id="rId49"/>
+                <o:OLEObject Type="Embed" ProgID="Equation.DSMT4" ShapeID="_x0000_i1046" DrawAspect="Content" ObjectID="_1627918053" r:id="rId49"/>
               </w:object>
             </w:r>
           </w:p>
@@ -1591,10 +1928,10 @@
                 <w:position w:val="-10"/>
               </w:rPr>
               <w:object w:dxaOrig="1240" w:dyaOrig="320" w14:anchorId="73BF4507">
-                <v:shape id="_x0000_i4285" type="#_x0000_t75" style="width:76.8pt;height:20.4pt" o:ole="">
+                <v:shape id="_x0000_i1047" type="#_x0000_t75" style="width:76.8pt;height:20.4pt" o:ole="">
                   <v:imagedata r:id="rId50" o:title=""/>
                 </v:shape>
-                <o:OLEObject Type="Embed" ProgID="Equation.DSMT4" ShapeID="_x0000_i4285" DrawAspect="Content" ObjectID="_1625266167" r:id="rId51"/>
+                <o:OLEObject Type="Embed" ProgID="Equation.DSMT4" ShapeID="_x0000_i1047" DrawAspect="Content" ObjectID="_1627918054" r:id="rId51"/>
               </w:object>
             </w:r>
           </w:p>
@@ -1743,10 +2080,10 @@
                 <w:position w:val="-28"/>
               </w:rPr>
               <w:object w:dxaOrig="700" w:dyaOrig="680" w14:anchorId="72E6428E">
-                <v:shape id="_x0000_i5095" type="#_x0000_t75" style="width:43.2pt;height:43.2pt" o:ole="">
+                <v:shape id="_x0000_i1048" type="#_x0000_t75" style="width:43.2pt;height:43.2pt" o:ole="">
                   <v:imagedata r:id="rId6" o:title=""/>
                 </v:shape>
-                <o:OLEObject Type="Embed" ProgID="Equation.DSMT4" ShapeID="_x0000_i5095" DrawAspect="Content" ObjectID="_1625266168" r:id="rId52"/>
+                <o:OLEObject Type="Embed" ProgID="Equation.DSMT4" ShapeID="_x0000_i1048" DrawAspect="Content" ObjectID="_1627918055" r:id="rId52"/>
               </w:object>
             </w:r>
           </w:p>
@@ -1769,10 +2106,10 @@
                 <w:position w:val="-28"/>
               </w:rPr>
               <w:object w:dxaOrig="1160" w:dyaOrig="680" w14:anchorId="06943009">
-                <v:shape id="_x0000_i5102" type="#_x0000_t75" style="width:64.2pt;height:37.8pt" o:ole="">
+                <v:shape id="_x0000_i1049" type="#_x0000_t75" style="width:64.2pt;height:37.8pt" o:ole="">
                   <v:imagedata r:id="rId53" o:title=""/>
                 </v:shape>
-                <o:OLEObject Type="Embed" ProgID="Equation.DSMT4" ShapeID="_x0000_i5102" DrawAspect="Content" ObjectID="_1625266169" r:id="rId54"/>
+                <o:OLEObject Type="Embed" ProgID="Equation.DSMT4" ShapeID="_x0000_i1049" DrawAspect="Content" ObjectID="_1627918056" r:id="rId54"/>
               </w:object>
             </w:r>
           </w:p>
@@ -1796,10 +2133,10 @@
                 <w:position w:val="-28"/>
               </w:rPr>
               <w:object w:dxaOrig="1160" w:dyaOrig="680" w14:anchorId="7E0372DA">
-                <v:shape id="_x0000_i5103" type="#_x0000_t75" style="width:64.2pt;height:37.8pt" o:ole="">
+                <v:shape id="_x0000_i1050" type="#_x0000_t75" style="width:64.2pt;height:37.8pt" o:ole="">
                   <v:imagedata r:id="rId55" o:title=""/>
                 </v:shape>
-                <o:OLEObject Type="Embed" ProgID="Equation.DSMT4" ShapeID="_x0000_i5103" DrawAspect="Content" ObjectID="_1625266170" r:id="rId56"/>
+                <o:OLEObject Type="Embed" ProgID="Equation.DSMT4" ShapeID="_x0000_i1050" DrawAspect="Content" ObjectID="_1627918057" r:id="rId56"/>
               </w:object>
             </w:r>
           </w:p>
@@ -1823,10 +2160,10 @@
                 <w:position w:val="-6"/>
               </w:rPr>
               <w:object w:dxaOrig="560" w:dyaOrig="279" w14:anchorId="655A0E21">
-                <v:shape id="_x0000_i5096" type="#_x0000_t75" style="width:34.8pt;height:18pt" o:ole="">
+                <v:shape id="_x0000_i1051" type="#_x0000_t75" style="width:34.8pt;height:18pt" o:ole="">
                   <v:imagedata r:id="rId12" o:title=""/>
                 </v:shape>
-                <o:OLEObject Type="Embed" ProgID="Equation.DSMT4" ShapeID="_x0000_i5096" DrawAspect="Content" ObjectID="_1625266171" r:id="rId57"/>
+                <o:OLEObject Type="Embed" ProgID="Equation.DSMT4" ShapeID="_x0000_i1051" DrawAspect="Content" ObjectID="_1627918058" r:id="rId57"/>
               </w:object>
             </w:r>
           </w:p>
@@ -1850,10 +2187,10 @@
                 <w:position w:val="-6"/>
               </w:rPr>
               <w:object w:dxaOrig="700" w:dyaOrig="279" w14:anchorId="4ADCE86C">
-                <v:shape id="_x0000_i5097" type="#_x0000_t75" style="width:43.8pt;height:18pt" o:ole="">
+                <v:shape id="_x0000_i1052" type="#_x0000_t75" style="width:43.8pt;height:18pt" o:ole="">
                   <v:imagedata r:id="rId14" o:title=""/>
                 </v:shape>
-                <o:OLEObject Type="Embed" ProgID="Equation.DSMT4" ShapeID="_x0000_i5097" DrawAspect="Content" ObjectID="_1625266172" r:id="rId58"/>
+                <o:OLEObject Type="Embed" ProgID="Equation.DSMT4" ShapeID="_x0000_i1052" DrawAspect="Content" ObjectID="_1627918059" r:id="rId58"/>
               </w:object>
             </w:r>
           </w:p>
@@ -1877,10 +2214,10 @@
                 <w:position w:val="-4"/>
               </w:rPr>
               <w:object w:dxaOrig="320" w:dyaOrig="300" w14:anchorId="17CD484F">
-                <v:shape id="_x0000_i5098" type="#_x0000_t75" style="width:19.8pt;height:19.2pt" o:ole="">
+                <v:shape id="_x0000_i1053" type="#_x0000_t75" style="width:19.8pt;height:19.2pt" o:ole="">
                   <v:imagedata r:id="rId16" o:title=""/>
                 </v:shape>
-                <o:OLEObject Type="Embed" ProgID="Equation.DSMT4" ShapeID="_x0000_i5098" DrawAspect="Content" ObjectID="_1625266173" r:id="rId59"/>
+                <o:OLEObject Type="Embed" ProgID="Equation.DSMT4" ShapeID="_x0000_i1053" DrawAspect="Content" ObjectID="_1627918060" r:id="rId59"/>
               </w:object>
             </w:r>
           </w:p>
@@ -1904,10 +2241,10 @@
                 <w:position w:val="-6"/>
               </w:rPr>
               <w:object w:dxaOrig="720" w:dyaOrig="279" w14:anchorId="395BC6B5">
-                <v:shape id="_x0000_i5099" type="#_x0000_t75" style="width:45pt;height:18pt" o:ole="">
+                <v:shape id="_x0000_i1054" type="#_x0000_t75" style="width:45pt;height:18pt" o:ole="">
                   <v:imagedata r:id="rId18" o:title=""/>
                 </v:shape>
-                <o:OLEObject Type="Embed" ProgID="Equation.DSMT4" ShapeID="_x0000_i5099" DrawAspect="Content" ObjectID="_1625266174" r:id="rId60"/>
+                <o:OLEObject Type="Embed" ProgID="Equation.DSMT4" ShapeID="_x0000_i1054" DrawAspect="Content" ObjectID="_1627918061" r:id="rId60"/>
               </w:object>
             </w:r>
           </w:p>
@@ -1931,10 +2268,10 @@
                 <w:position w:val="-6"/>
               </w:rPr>
               <w:object w:dxaOrig="680" w:dyaOrig="279" w14:anchorId="10E2D696">
-                <v:shape id="_x0000_i5100" type="#_x0000_t75" style="width:42pt;height:18pt" o:ole="">
+                <v:shape id="_x0000_i1055" type="#_x0000_t75" style="width:42pt;height:18pt" o:ole="">
                   <v:imagedata r:id="rId20" o:title=""/>
                 </v:shape>
-                <o:OLEObject Type="Embed" ProgID="Equation.DSMT4" ShapeID="_x0000_i5100" DrawAspect="Content" ObjectID="_1625266175" r:id="rId61"/>
+                <o:OLEObject Type="Embed" ProgID="Equation.DSMT4" ShapeID="_x0000_i1055" DrawAspect="Content" ObjectID="_1627918062" r:id="rId61"/>
               </w:object>
             </w:r>
           </w:p>
@@ -1958,10 +2295,10 @@
                 <w:position w:val="-28"/>
               </w:rPr>
               <w:object w:dxaOrig="880" w:dyaOrig="680" w14:anchorId="694F013F">
-                <v:shape id="_x0000_i5101" type="#_x0000_t75" style="width:48.6pt;height:37.8pt" o:ole="">
+                <v:shape id="_x0000_i1056" type="#_x0000_t75" style="width:48.6pt;height:37.8pt" o:ole="">
                   <v:imagedata r:id="rId22" o:title=""/>
                 </v:shape>
-                <o:OLEObject Type="Embed" ProgID="Equation.DSMT4" ShapeID="_x0000_i5101" DrawAspect="Content" ObjectID="_1625266176" r:id="rId62"/>
+                <o:OLEObject Type="Embed" ProgID="Equation.DSMT4" ShapeID="_x0000_i1056" DrawAspect="Content" ObjectID="_1627918063" r:id="rId62"/>
               </w:object>
             </w:r>
           </w:p>
@@ -1991,10 +2328,10 @@
                 <w:position w:val="-28"/>
               </w:rPr>
               <w:object w:dxaOrig="960" w:dyaOrig="680" w14:anchorId="16EFB60A">
-                <v:shape id="_x0000_i5104" type="#_x0000_t75" style="width:59.4pt;height:43.2pt" o:ole="">
+                <v:shape id="_x0000_i1057" type="#_x0000_t75" style="width:59.4pt;height:43.2pt" o:ole="">
                   <v:imagedata r:id="rId63" o:title=""/>
                 </v:shape>
-                <o:OLEObject Type="Embed" ProgID="Equation.DSMT4" ShapeID="_x0000_i5104" DrawAspect="Content" ObjectID="_1625266177" r:id="rId64"/>
+                <o:OLEObject Type="Embed" ProgID="Equation.DSMT4" ShapeID="_x0000_i1057" DrawAspect="Content" ObjectID="_1627918064" r:id="rId64"/>
               </w:object>
             </w:r>
           </w:p>
@@ -2141,8 +2478,6 @@
       <w:pPr>
         <w:ind w:left="-567"/>
       </w:pPr>
-      <w:bookmarkStart w:id="0" w:name="_GoBack"/>
-      <w:bookmarkEnd w:id="0"/>
     </w:p>
     <w:sectPr>
       <w:pgSz w:w="11906" w:h="16838"/>

</xml_diff>

<commit_message>
fix formula of NMSE
</commit_message>
<xml_diff>
--- a/asafi-ergasia3/PinakesMetrics.docx
+++ b/asafi-ergasia3/PinakesMetrics.docx
@@ -67,7 +67,7 @@
                 <v:shape id="_x0000_i1025" type="#_x0000_t75" style="width:43.2pt;height:43.2pt" o:ole="">
                   <v:imagedata r:id="rId6" o:title=""/>
                 </v:shape>
-                <o:OLEObject Type="Embed" ProgID="Equation.DSMT4" ShapeID="_x0000_i1025" DrawAspect="Content" ObjectID="_1627918032" r:id="rId7"/>
+                <o:OLEObject Type="Embed" ProgID="Equation.DSMT4" ShapeID="_x0000_i1025" DrawAspect="Content" ObjectID="_1628518949" r:id="rId7"/>
               </w:object>
             </w:r>
           </w:p>
@@ -94,7 +94,7 @@
                 <v:shape id="_x0000_i1026" type="#_x0000_t75" style="width:64.2pt;height:37.8pt" o:ole="">
                   <v:imagedata r:id="rId8" o:title=""/>
                 </v:shape>
-                <o:OLEObject Type="Embed" ProgID="Equation.DSMT4" ShapeID="_x0000_i1026" DrawAspect="Content" ObjectID="_1627918033" r:id="rId9"/>
+                <o:OLEObject Type="Embed" ProgID="Equation.DSMT4" ShapeID="_x0000_i1026" DrawAspect="Content" ObjectID="_1628518950" r:id="rId9"/>
               </w:object>
             </w:r>
           </w:p>
@@ -121,7 +121,7 @@
                 <v:shape id="_x0000_i1027" type="#_x0000_t75" style="width:45.6pt;height:35.4pt" o:ole="">
                   <v:imagedata r:id="rId10" o:title=""/>
                 </v:shape>
-                <o:OLEObject Type="Embed" ProgID="Equation.DSMT4" ShapeID="_x0000_i1027" DrawAspect="Content" ObjectID="_1627918034" r:id="rId11"/>
+                <o:OLEObject Type="Embed" ProgID="Equation.DSMT4" ShapeID="_x0000_i1027" DrawAspect="Content" ObjectID="_1628518951" r:id="rId11"/>
               </w:object>
             </w:r>
           </w:p>
@@ -148,7 +148,7 @@
                 <v:shape id="_x0000_i1028" type="#_x0000_t75" style="width:34.8pt;height:18pt" o:ole="">
                   <v:imagedata r:id="rId12" o:title=""/>
                 </v:shape>
-                <o:OLEObject Type="Embed" ProgID="Equation.DSMT4" ShapeID="_x0000_i1028" DrawAspect="Content" ObjectID="_1627918035" r:id="rId13"/>
+                <o:OLEObject Type="Embed" ProgID="Equation.DSMT4" ShapeID="_x0000_i1028" DrawAspect="Content" ObjectID="_1628518952" r:id="rId13"/>
               </w:object>
             </w:r>
           </w:p>
@@ -175,7 +175,7 @@
                 <v:shape id="_x0000_i1029" type="#_x0000_t75" style="width:43.8pt;height:18pt" o:ole="">
                   <v:imagedata r:id="rId14" o:title=""/>
                 </v:shape>
-                <o:OLEObject Type="Embed" ProgID="Equation.DSMT4" ShapeID="_x0000_i1029" DrawAspect="Content" ObjectID="_1627918036" r:id="rId15"/>
+                <o:OLEObject Type="Embed" ProgID="Equation.DSMT4" ShapeID="_x0000_i1029" DrawAspect="Content" ObjectID="_1628518953" r:id="rId15"/>
               </w:object>
             </w:r>
           </w:p>
@@ -202,7 +202,7 @@
                 <v:shape id="_x0000_i1030" type="#_x0000_t75" style="width:19.8pt;height:19.2pt" o:ole="">
                   <v:imagedata r:id="rId16" o:title=""/>
                 </v:shape>
-                <o:OLEObject Type="Embed" ProgID="Equation.DSMT4" ShapeID="_x0000_i1030" DrawAspect="Content" ObjectID="_1627918037" r:id="rId17"/>
+                <o:OLEObject Type="Embed" ProgID="Equation.DSMT4" ShapeID="_x0000_i1030" DrawAspect="Content" ObjectID="_1628518954" r:id="rId17"/>
               </w:object>
             </w:r>
           </w:p>
@@ -229,7 +229,7 @@
                 <v:shape id="_x0000_i1031" type="#_x0000_t75" style="width:45pt;height:18pt" o:ole="">
                   <v:imagedata r:id="rId18" o:title=""/>
                 </v:shape>
-                <o:OLEObject Type="Embed" ProgID="Equation.DSMT4" ShapeID="_x0000_i1031" DrawAspect="Content" ObjectID="_1627918038" r:id="rId19"/>
+                <o:OLEObject Type="Embed" ProgID="Equation.DSMT4" ShapeID="_x0000_i1031" DrawAspect="Content" ObjectID="_1628518955" r:id="rId19"/>
               </w:object>
             </w:r>
           </w:p>
@@ -256,7 +256,7 @@
                 <v:shape id="_x0000_i1032" type="#_x0000_t75" style="width:42pt;height:18pt" o:ole="">
                   <v:imagedata r:id="rId20" o:title=""/>
                 </v:shape>
-                <o:OLEObject Type="Embed" ProgID="Equation.DSMT4" ShapeID="_x0000_i1032" DrawAspect="Content" ObjectID="_1627918039" r:id="rId21"/>
+                <o:OLEObject Type="Embed" ProgID="Equation.DSMT4" ShapeID="_x0000_i1032" DrawAspect="Content" ObjectID="_1628518956" r:id="rId21"/>
               </w:object>
             </w:r>
           </w:p>
@@ -283,7 +283,7 @@
                 <v:shape id="_x0000_i1033" type="#_x0000_t75" style="width:48.6pt;height:37.8pt" o:ole="">
                   <v:imagedata r:id="rId22" o:title=""/>
                 </v:shape>
-                <o:OLEObject Type="Embed" ProgID="Equation.DSMT4" ShapeID="_x0000_i1033" DrawAspect="Content" ObjectID="_1627918040" r:id="rId23"/>
+                <o:OLEObject Type="Embed" ProgID="Equation.DSMT4" ShapeID="_x0000_i1033" DrawAspect="Content" ObjectID="_1628518957" r:id="rId23"/>
               </w:object>
             </w:r>
           </w:p>
@@ -316,7 +316,7 @@
                 <v:shape id="_x0000_i1034" type="#_x0000_t75" style="width:52.2pt;height:21.6pt" o:ole="">
                   <v:imagedata r:id="rId24" o:title=""/>
                 </v:shape>
-                <o:OLEObject Type="Embed" ProgID="Equation.DSMT4" ShapeID="_x0000_i1034" DrawAspect="Content" ObjectID="_1627918041" r:id="rId25"/>
+                <o:OLEObject Type="Embed" ProgID="Equation.DSMT4" ShapeID="_x0000_i1034" DrawAspect="Content" ObjectID="_1628518958" r:id="rId25"/>
               </w:object>
             </w:r>
           </w:p>
@@ -567,7 +567,7 @@
                 <v:shape id="_x0000_i1035" type="#_x0000_t75" style="width:54.6pt;height:21.6pt" o:ole="">
                   <v:imagedata r:id="rId26" o:title=""/>
                 </v:shape>
-                <o:OLEObject Type="Embed" ProgID="Equation.DSMT4" ShapeID="_x0000_i1035" DrawAspect="Content" ObjectID="_1627918042" r:id="rId27"/>
+                <o:OLEObject Type="Embed" ProgID="Equation.DSMT4" ShapeID="_x0000_i1035" DrawAspect="Content" ObjectID="_1628518959" r:id="rId27"/>
               </w:object>
             </w:r>
           </w:p>
@@ -794,15 +794,7 @@
                 <w:szCs w:val="26"/>
                 <w:lang w:val="en-US"/>
               </w:rPr>
-              <w:t xml:space="preserve"> </w:t>
-            </w:r>
-            <w:r>
-              <w:rPr>
-                <w:sz w:val="26"/>
-                <w:szCs w:val="26"/>
-                <w:lang w:val="en-US"/>
-              </w:rPr>
-              <w:t>sec</w:t>
+              <w:t xml:space="preserve"> sec</w:t>
             </w:r>
           </w:p>
         </w:tc>
@@ -831,7 +823,7 @@
                 <v:shape id="_x0000_i1036" type="#_x0000_t75" style="width:53.4pt;height:21.6pt" o:ole="">
                   <v:imagedata r:id="rId28" o:title=""/>
                 </v:shape>
-                <o:OLEObject Type="Embed" ProgID="Equation.DSMT4" ShapeID="_x0000_i1036" DrawAspect="Content" ObjectID="_1627918043" r:id="rId29"/>
+                <o:OLEObject Type="Embed" ProgID="Equation.DSMT4" ShapeID="_x0000_i1036" DrawAspect="Content" ObjectID="_1628518960" r:id="rId29"/>
               </w:object>
             </w:r>
           </w:p>
@@ -1016,6 +1008,7 @@
               <w:rPr>
                 <w:sz w:val="26"/>
                 <w:szCs w:val="26"/>
+                <w:lang w:val="en-US"/>
               </w:rPr>
             </w:pPr>
             <w:r>
@@ -1030,9 +1023,12 @@
               <w:rPr>
                 <w:sz w:val="26"/>
                 <w:szCs w:val="26"/>
-              </w:rPr>
-              <w:t>2</w:t>
-            </w:r>
+                <w:lang w:val="en-US"/>
+              </w:rPr>
+              <w:t>1</w:t>
+            </w:r>
+            <w:bookmarkStart w:id="0" w:name="_GoBack"/>
+            <w:bookmarkEnd w:id="0"/>
           </w:p>
         </w:tc>
         <w:tc>
@@ -1071,15 +1067,7 @@
                 <w:szCs w:val="26"/>
                 <w:lang w:val="en-US"/>
               </w:rPr>
-              <w:t xml:space="preserve"> </w:t>
-            </w:r>
-            <w:r>
-              <w:rPr>
-                <w:sz w:val="26"/>
-                <w:szCs w:val="26"/>
-                <w:lang w:val="en-US"/>
-              </w:rPr>
-              <w:t>sec</w:t>
+              <w:t xml:space="preserve"> sec</w:t>
             </w:r>
           </w:p>
         </w:tc>
@@ -1108,7 +1096,7 @@
                 <v:shape id="_x0000_i1037" type="#_x0000_t75" style="width:54.6pt;height:21.6pt" o:ole="">
                   <v:imagedata r:id="rId30" o:title=""/>
                 </v:shape>
-                <o:OLEObject Type="Embed" ProgID="Equation.DSMT4" ShapeID="_x0000_i1037" DrawAspect="Content" ObjectID="_1627918044" r:id="rId31"/>
+                <o:OLEObject Type="Embed" ProgID="Equation.DSMT4" ShapeID="_x0000_i1037" DrawAspect="Content" ObjectID="_1628518961" r:id="rId31"/>
               </w:object>
             </w:r>
           </w:p>
@@ -1342,15 +1330,7 @@
                 <w:szCs w:val="26"/>
                 <w:lang w:val="en-US"/>
               </w:rPr>
-              <w:t xml:space="preserve"> </w:t>
-            </w:r>
-            <w:r>
-              <w:rPr>
-                <w:sz w:val="26"/>
-                <w:szCs w:val="26"/>
-                <w:lang w:val="en-US"/>
-              </w:rPr>
-              <w:t>sec</w:t>
+              <w:t xml:space="preserve"> sec</w:t>
             </w:r>
           </w:p>
         </w:tc>
@@ -1416,7 +1396,7 @@
                 <v:shape id="_x0000_i1038" type="#_x0000_t75" style="width:88.2pt;height:67.2pt" o:ole="">
                   <v:imagedata r:id="rId32" o:title=""/>
                 </v:shape>
-                <o:OLEObject Type="Embed" ProgID="Equation.DSMT4" ShapeID="_x0000_i1038" DrawAspect="Content" ObjectID="_1627918045" r:id="rId33"/>
+                <o:OLEObject Type="Embed" ProgID="Equation.DSMT4" ShapeID="_x0000_i1038" DrawAspect="Content" ObjectID="_1628518962" r:id="rId33"/>
               </w:object>
             </w:r>
           </w:p>
@@ -1443,7 +1423,7 @@
                 <v:shape id="_x0000_i1039" type="#_x0000_t75" style="width:49.8pt;height:20.4pt" o:ole="">
                   <v:imagedata r:id="rId34" o:title=""/>
                 </v:shape>
-                <o:OLEObject Type="Embed" ProgID="Equation.DSMT4" ShapeID="_x0000_i1039" DrawAspect="Content" ObjectID="_1627918046" r:id="rId35"/>
+                <o:OLEObject Type="Embed" ProgID="Equation.DSMT4" ShapeID="_x0000_i1039" DrawAspect="Content" ObjectID="_1628518963" r:id="rId35"/>
               </w:object>
             </w:r>
           </w:p>
@@ -1470,7 +1450,7 @@
                 <v:shape id="_x0000_i1040" type="#_x0000_t75" style="width:48.6pt;height:20.4pt" o:ole="">
                   <v:imagedata r:id="rId36" o:title=""/>
                 </v:shape>
-                <o:OLEObject Type="Embed" ProgID="Equation.DSMT4" ShapeID="_x0000_i1040" DrawAspect="Content" ObjectID="_1627918047" r:id="rId37"/>
+                <o:OLEObject Type="Embed" ProgID="Equation.DSMT4" ShapeID="_x0000_i1040" DrawAspect="Content" ObjectID="_1628518964" r:id="rId37"/>
               </w:object>
             </w:r>
           </w:p>
@@ -1497,7 +1477,7 @@
                 <v:shape id="_x0000_i1041" type="#_x0000_t75" style="width:54.6pt;height:20.4pt" o:ole="">
                   <v:imagedata r:id="rId38" o:title=""/>
                 </v:shape>
-                <o:OLEObject Type="Embed" ProgID="Equation.DSMT4" ShapeID="_x0000_i1041" DrawAspect="Content" ObjectID="_1627918048" r:id="rId39"/>
+                <o:OLEObject Type="Embed" ProgID="Equation.DSMT4" ShapeID="_x0000_i1041" DrawAspect="Content" ObjectID="_1628518965" r:id="rId39"/>
               </w:object>
             </w:r>
           </w:p>
@@ -1524,7 +1504,7 @@
                 <v:shape id="_x0000_i1042" type="#_x0000_t75" style="width:55.2pt;height:20.4pt" o:ole="">
                   <v:imagedata r:id="rId40" o:title=""/>
                 </v:shape>
-                <o:OLEObject Type="Embed" ProgID="Equation.DSMT4" ShapeID="_x0000_i1042" DrawAspect="Content" ObjectID="_1627918049" r:id="rId41"/>
+                <o:OLEObject Type="Embed" ProgID="Equation.DSMT4" ShapeID="_x0000_i1042" DrawAspect="Content" ObjectID="_1628518966" r:id="rId41"/>
               </w:object>
             </w:r>
           </w:p>
@@ -1551,13 +1531,11 @@
                 <v:shape id="_x0000_i1043" type="#_x0000_t75" style="width:57pt;height:20.4pt" o:ole="">
                   <v:imagedata r:id="rId42" o:title=""/>
                 </v:shape>
-                <o:OLEObject Type="Embed" ProgID="Equation.DSMT4" ShapeID="_x0000_i1043" DrawAspect="Content" ObjectID="_1627918050" r:id="rId43"/>
+                <o:OLEObject Type="Embed" ProgID="Equation.DSMT4" ShapeID="_x0000_i1043" DrawAspect="Content" ObjectID="_1628518967" r:id="rId43"/>
               </w:object>
             </w:r>
           </w:p>
         </w:tc>
-        <w:bookmarkStart w:id="0" w:name="_GoBack"/>
-        <w:bookmarkEnd w:id="0"/>
       </w:tr>
       <w:tr>
         <w:trPr>
@@ -1586,7 +1564,7 @@
                 <v:shape id="_x0000_i1044" type="#_x0000_t75" style="width:68.4pt;height:20.4pt" o:ole="">
                   <v:imagedata r:id="rId44" o:title=""/>
                 </v:shape>
-                <o:OLEObject Type="Embed" ProgID="Equation.DSMT4" ShapeID="_x0000_i1044" DrawAspect="Content" ObjectID="_1627918051" r:id="rId45"/>
+                <o:OLEObject Type="Embed" ProgID="Equation.DSMT4" ShapeID="_x0000_i1044" DrawAspect="Content" ObjectID="_1628518968" r:id="rId45"/>
               </w:object>
             </w:r>
           </w:p>
@@ -1701,7 +1679,7 @@
                 <v:shape id="_x0000_i1045" type="#_x0000_t75" style="width:75.6pt;height:20.4pt" o:ole="">
                   <v:imagedata r:id="rId46" o:title=""/>
                 </v:shape>
-                <o:OLEObject Type="Embed" ProgID="Equation.DSMT4" ShapeID="_x0000_i1045" DrawAspect="Content" ObjectID="_1627918052" r:id="rId47"/>
+                <o:OLEObject Type="Embed" ProgID="Equation.DSMT4" ShapeID="_x0000_i1045" DrawAspect="Content" ObjectID="_1628518969" r:id="rId47"/>
               </w:object>
             </w:r>
           </w:p>
@@ -1816,7 +1794,7 @@
                 <v:shape id="_x0000_i1046" type="#_x0000_t75" style="width:75.6pt;height:20.4pt" o:ole="">
                   <v:imagedata r:id="rId48" o:title=""/>
                 </v:shape>
-                <o:OLEObject Type="Embed" ProgID="Equation.DSMT4" ShapeID="_x0000_i1046" DrawAspect="Content" ObjectID="_1627918053" r:id="rId49"/>
+                <o:OLEObject Type="Embed" ProgID="Equation.DSMT4" ShapeID="_x0000_i1046" DrawAspect="Content" ObjectID="_1628518970" r:id="rId49"/>
               </w:object>
             </w:r>
           </w:p>
@@ -1931,7 +1909,7 @@
                 <v:shape id="_x0000_i1047" type="#_x0000_t75" style="width:76.8pt;height:20.4pt" o:ole="">
                   <v:imagedata r:id="rId50" o:title=""/>
                 </v:shape>
-                <o:OLEObject Type="Embed" ProgID="Equation.DSMT4" ShapeID="_x0000_i1047" DrawAspect="Content" ObjectID="_1627918054" r:id="rId51"/>
+                <o:OLEObject Type="Embed" ProgID="Equation.DSMT4" ShapeID="_x0000_i1047" DrawAspect="Content" ObjectID="_1628518971" r:id="rId51"/>
               </w:object>
             </w:r>
           </w:p>
@@ -2083,7 +2061,7 @@
                 <v:shape id="_x0000_i1048" type="#_x0000_t75" style="width:43.2pt;height:43.2pt" o:ole="">
                   <v:imagedata r:id="rId6" o:title=""/>
                 </v:shape>
-                <o:OLEObject Type="Embed" ProgID="Equation.DSMT4" ShapeID="_x0000_i1048" DrawAspect="Content" ObjectID="_1627918055" r:id="rId52"/>
+                <o:OLEObject Type="Embed" ProgID="Equation.DSMT4" ShapeID="_x0000_i1048" DrawAspect="Content" ObjectID="_1628518972" r:id="rId52"/>
               </w:object>
             </w:r>
           </w:p>
@@ -2109,7 +2087,7 @@
                 <v:shape id="_x0000_i1049" type="#_x0000_t75" style="width:64.2pt;height:37.8pt" o:ole="">
                   <v:imagedata r:id="rId53" o:title=""/>
                 </v:shape>
-                <o:OLEObject Type="Embed" ProgID="Equation.DSMT4" ShapeID="_x0000_i1049" DrawAspect="Content" ObjectID="_1627918056" r:id="rId54"/>
+                <o:OLEObject Type="Embed" ProgID="Equation.DSMT4" ShapeID="_x0000_i1049" DrawAspect="Content" ObjectID="_1628518973" r:id="rId54"/>
               </w:object>
             </w:r>
           </w:p>
@@ -2136,7 +2114,7 @@
                 <v:shape id="_x0000_i1050" type="#_x0000_t75" style="width:64.2pt;height:37.8pt" o:ole="">
                   <v:imagedata r:id="rId55" o:title=""/>
                 </v:shape>
-                <o:OLEObject Type="Embed" ProgID="Equation.DSMT4" ShapeID="_x0000_i1050" DrawAspect="Content" ObjectID="_1627918057" r:id="rId56"/>
+                <o:OLEObject Type="Embed" ProgID="Equation.DSMT4" ShapeID="_x0000_i1050" DrawAspect="Content" ObjectID="_1628518974" r:id="rId56"/>
               </w:object>
             </w:r>
           </w:p>
@@ -2163,7 +2141,7 @@
                 <v:shape id="_x0000_i1051" type="#_x0000_t75" style="width:34.8pt;height:18pt" o:ole="">
                   <v:imagedata r:id="rId12" o:title=""/>
                 </v:shape>
-                <o:OLEObject Type="Embed" ProgID="Equation.DSMT4" ShapeID="_x0000_i1051" DrawAspect="Content" ObjectID="_1627918058" r:id="rId57"/>
+                <o:OLEObject Type="Embed" ProgID="Equation.DSMT4" ShapeID="_x0000_i1051" DrawAspect="Content" ObjectID="_1628518975" r:id="rId57"/>
               </w:object>
             </w:r>
           </w:p>
@@ -2190,7 +2168,7 @@
                 <v:shape id="_x0000_i1052" type="#_x0000_t75" style="width:43.8pt;height:18pt" o:ole="">
                   <v:imagedata r:id="rId14" o:title=""/>
                 </v:shape>
-                <o:OLEObject Type="Embed" ProgID="Equation.DSMT4" ShapeID="_x0000_i1052" DrawAspect="Content" ObjectID="_1627918059" r:id="rId58"/>
+                <o:OLEObject Type="Embed" ProgID="Equation.DSMT4" ShapeID="_x0000_i1052" DrawAspect="Content" ObjectID="_1628518976" r:id="rId58"/>
               </w:object>
             </w:r>
           </w:p>
@@ -2217,7 +2195,7 @@
                 <v:shape id="_x0000_i1053" type="#_x0000_t75" style="width:19.8pt;height:19.2pt" o:ole="">
                   <v:imagedata r:id="rId16" o:title=""/>
                 </v:shape>
-                <o:OLEObject Type="Embed" ProgID="Equation.DSMT4" ShapeID="_x0000_i1053" DrawAspect="Content" ObjectID="_1627918060" r:id="rId59"/>
+                <o:OLEObject Type="Embed" ProgID="Equation.DSMT4" ShapeID="_x0000_i1053" DrawAspect="Content" ObjectID="_1628518977" r:id="rId59"/>
               </w:object>
             </w:r>
           </w:p>
@@ -2244,7 +2222,7 @@
                 <v:shape id="_x0000_i1054" type="#_x0000_t75" style="width:45pt;height:18pt" o:ole="">
                   <v:imagedata r:id="rId18" o:title=""/>
                 </v:shape>
-                <o:OLEObject Type="Embed" ProgID="Equation.DSMT4" ShapeID="_x0000_i1054" DrawAspect="Content" ObjectID="_1627918061" r:id="rId60"/>
+                <o:OLEObject Type="Embed" ProgID="Equation.DSMT4" ShapeID="_x0000_i1054" DrawAspect="Content" ObjectID="_1628518978" r:id="rId60"/>
               </w:object>
             </w:r>
           </w:p>
@@ -2271,7 +2249,7 @@
                 <v:shape id="_x0000_i1055" type="#_x0000_t75" style="width:42pt;height:18pt" o:ole="">
                   <v:imagedata r:id="rId20" o:title=""/>
                 </v:shape>
-                <o:OLEObject Type="Embed" ProgID="Equation.DSMT4" ShapeID="_x0000_i1055" DrawAspect="Content" ObjectID="_1627918062" r:id="rId61"/>
+                <o:OLEObject Type="Embed" ProgID="Equation.DSMT4" ShapeID="_x0000_i1055" DrawAspect="Content" ObjectID="_1628518979" r:id="rId61"/>
               </w:object>
             </w:r>
           </w:p>
@@ -2298,7 +2276,7 @@
                 <v:shape id="_x0000_i1056" type="#_x0000_t75" style="width:48.6pt;height:37.8pt" o:ole="">
                   <v:imagedata r:id="rId22" o:title=""/>
                 </v:shape>
-                <o:OLEObject Type="Embed" ProgID="Equation.DSMT4" ShapeID="_x0000_i1056" DrawAspect="Content" ObjectID="_1627918063" r:id="rId62"/>
+                <o:OLEObject Type="Embed" ProgID="Equation.DSMT4" ShapeID="_x0000_i1056" DrawAspect="Content" ObjectID="_1628518980" r:id="rId62"/>
               </w:object>
             </w:r>
           </w:p>
@@ -2331,7 +2309,7 @@
                 <v:shape id="_x0000_i1057" type="#_x0000_t75" style="width:59.4pt;height:43.2pt" o:ole="">
                   <v:imagedata r:id="rId63" o:title=""/>
                 </v:shape>
-                <o:OLEObject Type="Embed" ProgID="Equation.DSMT4" ShapeID="_x0000_i1057" DrawAspect="Content" ObjectID="_1627918064" r:id="rId64"/>
+                <o:OLEObject Type="Embed" ProgID="Equation.DSMT4" ShapeID="_x0000_i1057" DrawAspect="Content" ObjectID="_1628518981" r:id="rId64"/>
               </w:object>
             </w:r>
           </w:p>

</xml_diff>

<commit_message>
finished all reports v1.0
</commit_message>
<xml_diff>
--- a/asafi-ergasia3/PinakesMetrics.docx
+++ b/asafi-ergasia3/PinakesMetrics.docx
@@ -67,7 +67,7 @@
                 <v:shape id="_x0000_i1025" type="#_x0000_t75" style="width:43.2pt;height:43.2pt" o:ole="">
                   <v:imagedata r:id="rId6" o:title=""/>
                 </v:shape>
-                <o:OLEObject Type="Embed" ProgID="Equation.DSMT4" ShapeID="_x0000_i1025" DrawAspect="Content" ObjectID="_1628759377" r:id="rId7"/>
+                <o:OLEObject Type="Embed" ProgID="Equation.DSMT4" ShapeID="_x0000_i1025" DrawAspect="Content" ObjectID="_1631173104" r:id="rId7"/>
               </w:object>
             </w:r>
           </w:p>
@@ -94,7 +94,7 @@
                 <v:shape id="_x0000_i1026" type="#_x0000_t75" style="width:64.2pt;height:37.8pt" o:ole="">
                   <v:imagedata r:id="rId8" o:title=""/>
                 </v:shape>
-                <o:OLEObject Type="Embed" ProgID="Equation.DSMT4" ShapeID="_x0000_i1026" DrawAspect="Content" ObjectID="_1628759378" r:id="rId9"/>
+                <o:OLEObject Type="Embed" ProgID="Equation.DSMT4" ShapeID="_x0000_i1026" DrawAspect="Content" ObjectID="_1631173105" r:id="rId9"/>
               </w:object>
             </w:r>
           </w:p>
@@ -121,7 +121,7 @@
                 <v:shape id="_x0000_i1027" type="#_x0000_t75" style="width:45.6pt;height:35.4pt" o:ole="">
                   <v:imagedata r:id="rId10" o:title=""/>
                 </v:shape>
-                <o:OLEObject Type="Embed" ProgID="Equation.DSMT4" ShapeID="_x0000_i1027" DrawAspect="Content" ObjectID="_1628759379" r:id="rId11"/>
+                <o:OLEObject Type="Embed" ProgID="Equation.DSMT4" ShapeID="_x0000_i1027" DrawAspect="Content" ObjectID="_1631173106" r:id="rId11"/>
               </w:object>
             </w:r>
           </w:p>
@@ -148,7 +148,7 @@
                 <v:shape id="_x0000_i1028" type="#_x0000_t75" style="width:34.8pt;height:18pt" o:ole="">
                   <v:imagedata r:id="rId12" o:title=""/>
                 </v:shape>
-                <o:OLEObject Type="Embed" ProgID="Equation.DSMT4" ShapeID="_x0000_i1028" DrawAspect="Content" ObjectID="_1628759380" r:id="rId13"/>
+                <o:OLEObject Type="Embed" ProgID="Equation.DSMT4" ShapeID="_x0000_i1028" DrawAspect="Content" ObjectID="_1631173107" r:id="rId13"/>
               </w:object>
             </w:r>
           </w:p>
@@ -175,7 +175,7 @@
                 <v:shape id="_x0000_i1029" type="#_x0000_t75" style="width:43.8pt;height:18pt" o:ole="">
                   <v:imagedata r:id="rId14" o:title=""/>
                 </v:shape>
-                <o:OLEObject Type="Embed" ProgID="Equation.DSMT4" ShapeID="_x0000_i1029" DrawAspect="Content" ObjectID="_1628759381" r:id="rId15"/>
+                <o:OLEObject Type="Embed" ProgID="Equation.DSMT4" ShapeID="_x0000_i1029" DrawAspect="Content" ObjectID="_1631173108" r:id="rId15"/>
               </w:object>
             </w:r>
           </w:p>
@@ -202,7 +202,7 @@
                 <v:shape id="_x0000_i1030" type="#_x0000_t75" style="width:19.8pt;height:19.2pt" o:ole="">
                   <v:imagedata r:id="rId16" o:title=""/>
                 </v:shape>
-                <o:OLEObject Type="Embed" ProgID="Equation.DSMT4" ShapeID="_x0000_i1030" DrawAspect="Content" ObjectID="_1628759382" r:id="rId17"/>
+                <o:OLEObject Type="Embed" ProgID="Equation.DSMT4" ShapeID="_x0000_i1030" DrawAspect="Content" ObjectID="_1631173109" r:id="rId17"/>
               </w:object>
             </w:r>
           </w:p>
@@ -229,7 +229,7 @@
                 <v:shape id="_x0000_i1031" type="#_x0000_t75" style="width:45pt;height:18pt" o:ole="">
                   <v:imagedata r:id="rId18" o:title=""/>
                 </v:shape>
-                <o:OLEObject Type="Embed" ProgID="Equation.DSMT4" ShapeID="_x0000_i1031" DrawAspect="Content" ObjectID="_1628759383" r:id="rId19"/>
+                <o:OLEObject Type="Embed" ProgID="Equation.DSMT4" ShapeID="_x0000_i1031" DrawAspect="Content" ObjectID="_1631173110" r:id="rId19"/>
               </w:object>
             </w:r>
           </w:p>
@@ -256,7 +256,7 @@
                 <v:shape id="_x0000_i1032" type="#_x0000_t75" style="width:42pt;height:18pt" o:ole="">
                   <v:imagedata r:id="rId20" o:title=""/>
                 </v:shape>
-                <o:OLEObject Type="Embed" ProgID="Equation.DSMT4" ShapeID="_x0000_i1032" DrawAspect="Content" ObjectID="_1628759384" r:id="rId21"/>
+                <o:OLEObject Type="Embed" ProgID="Equation.DSMT4" ShapeID="_x0000_i1032" DrawAspect="Content" ObjectID="_1631173111" r:id="rId21"/>
               </w:object>
             </w:r>
           </w:p>
@@ -283,7 +283,7 @@
                 <v:shape id="_x0000_i1033" type="#_x0000_t75" style="width:48.6pt;height:37.8pt" o:ole="">
                   <v:imagedata r:id="rId22" o:title=""/>
                 </v:shape>
-                <o:OLEObject Type="Embed" ProgID="Equation.DSMT4" ShapeID="_x0000_i1033" DrawAspect="Content" ObjectID="_1628759385" r:id="rId23"/>
+                <o:OLEObject Type="Embed" ProgID="Equation.DSMT4" ShapeID="_x0000_i1033" DrawAspect="Content" ObjectID="_1631173112" r:id="rId23"/>
               </w:object>
             </w:r>
           </w:p>
@@ -316,7 +316,7 @@
                 <v:shape id="_x0000_i1034" type="#_x0000_t75" style="width:52.2pt;height:21.6pt" o:ole="">
                   <v:imagedata r:id="rId24" o:title=""/>
                 </v:shape>
-                <o:OLEObject Type="Embed" ProgID="Equation.DSMT4" ShapeID="_x0000_i1034" DrawAspect="Content" ObjectID="_1628759386" r:id="rId25"/>
+                <o:OLEObject Type="Embed" ProgID="Equation.DSMT4" ShapeID="_x0000_i1034" DrawAspect="Content" ObjectID="_1631173113" r:id="rId25"/>
               </w:object>
             </w:r>
           </w:p>
@@ -567,7 +567,7 @@
                 <v:shape id="_x0000_i1035" type="#_x0000_t75" style="width:54.6pt;height:21.6pt" o:ole="">
                   <v:imagedata r:id="rId26" o:title=""/>
                 </v:shape>
-                <o:OLEObject Type="Embed" ProgID="Equation.DSMT4" ShapeID="_x0000_i1035" DrawAspect="Content" ObjectID="_1628759387" r:id="rId27"/>
+                <o:OLEObject Type="Embed" ProgID="Equation.DSMT4" ShapeID="_x0000_i1035" DrawAspect="Content" ObjectID="_1631173114" r:id="rId27"/>
               </w:object>
             </w:r>
           </w:p>
@@ -823,7 +823,7 @@
                 <v:shape id="_x0000_i1036" type="#_x0000_t75" style="width:53.4pt;height:21.6pt" o:ole="">
                   <v:imagedata r:id="rId28" o:title=""/>
                 </v:shape>
-                <o:OLEObject Type="Embed" ProgID="Equation.DSMT4" ShapeID="_x0000_i1036" DrawAspect="Content" ObjectID="_1628759388" r:id="rId29"/>
+                <o:OLEObject Type="Embed" ProgID="Equation.DSMT4" ShapeID="_x0000_i1036" DrawAspect="Content" ObjectID="_1631173115" r:id="rId29"/>
               </w:object>
             </w:r>
           </w:p>
@@ -1094,7 +1094,7 @@
                 <v:shape id="_x0000_i1037" type="#_x0000_t75" style="width:54.6pt;height:21.6pt" o:ole="">
                   <v:imagedata r:id="rId30" o:title=""/>
                 </v:shape>
-                <o:OLEObject Type="Embed" ProgID="Equation.DSMT4" ShapeID="_x0000_i1037" DrawAspect="Content" ObjectID="_1628759389" r:id="rId31"/>
+                <o:OLEObject Type="Embed" ProgID="Equation.DSMT4" ShapeID="_x0000_i1037" DrawAspect="Content" ObjectID="_1631173116" r:id="rId31"/>
               </w:object>
             </w:r>
           </w:p>
@@ -1394,7 +1394,7 @@
                 <v:shape id="_x0000_i1038" type="#_x0000_t75" style="width:88.2pt;height:67.2pt" o:ole="">
                   <v:imagedata r:id="rId32" o:title=""/>
                 </v:shape>
-                <o:OLEObject Type="Embed" ProgID="Equation.DSMT4" ShapeID="_x0000_i1038" DrawAspect="Content" ObjectID="_1628759390" r:id="rId33"/>
+                <o:OLEObject Type="Embed" ProgID="Equation.DSMT4" ShapeID="_x0000_i1038" DrawAspect="Content" ObjectID="_1631173117" r:id="rId33"/>
               </w:object>
             </w:r>
           </w:p>
@@ -1421,7 +1421,7 @@
                 <v:shape id="_x0000_i1039" type="#_x0000_t75" style="width:49.8pt;height:20.4pt" o:ole="">
                   <v:imagedata r:id="rId34" o:title=""/>
                 </v:shape>
-                <o:OLEObject Type="Embed" ProgID="Equation.DSMT4" ShapeID="_x0000_i1039" DrawAspect="Content" ObjectID="_1628759391" r:id="rId35"/>
+                <o:OLEObject Type="Embed" ProgID="Equation.DSMT4" ShapeID="_x0000_i1039" DrawAspect="Content" ObjectID="_1631173118" r:id="rId35"/>
               </w:object>
             </w:r>
           </w:p>
@@ -1448,7 +1448,7 @@
                 <v:shape id="_x0000_i1040" type="#_x0000_t75" style="width:48.6pt;height:20.4pt" o:ole="">
                   <v:imagedata r:id="rId36" o:title=""/>
                 </v:shape>
-                <o:OLEObject Type="Embed" ProgID="Equation.DSMT4" ShapeID="_x0000_i1040" DrawAspect="Content" ObjectID="_1628759392" r:id="rId37"/>
+                <o:OLEObject Type="Embed" ProgID="Equation.DSMT4" ShapeID="_x0000_i1040" DrawAspect="Content" ObjectID="_1631173119" r:id="rId37"/>
               </w:object>
             </w:r>
           </w:p>
@@ -1471,11 +1471,11 @@
                 <w:rFonts w:cstheme="minorHAnsi"/>
                 <w:position w:val="-10"/>
               </w:rPr>
-              <w:object w:dxaOrig="880" w:dyaOrig="320" w14:anchorId="11F2B3D0">
-                <v:shape id="_x0000_i1041" type="#_x0000_t75" style="width:54.6pt;height:20.4pt" o:ole="">
+              <w:object w:dxaOrig="880" w:dyaOrig="320" w14:anchorId="405D37FA">
+                <v:shape id="_x0000_i1071" type="#_x0000_t75" style="width:55.2pt;height:20.4pt" o:ole="">
                   <v:imagedata r:id="rId38" o:title=""/>
                 </v:shape>
-                <o:OLEObject Type="Embed" ProgID="Equation.DSMT4" ShapeID="_x0000_i1041" DrawAspect="Content" ObjectID="_1628759393" r:id="rId39"/>
+                <o:OLEObject Type="Embed" ProgID="Equation.DSMT4" ShapeID="_x0000_i1071" DrawAspect="Content" ObjectID="_1631173120" r:id="rId39"/>
               </w:object>
             </w:r>
           </w:p>
@@ -1498,11 +1498,11 @@
                 <w:rFonts w:cstheme="minorHAnsi"/>
                 <w:position w:val="-10"/>
               </w:rPr>
-              <w:object w:dxaOrig="880" w:dyaOrig="320" w14:anchorId="26E8F699">
-                <v:shape id="_x0000_i1042" type="#_x0000_t75" style="width:55.2pt;height:20.4pt" o:ole="">
+              <w:object w:dxaOrig="880" w:dyaOrig="320" w14:anchorId="683C2A45">
+                <v:shape id="_x0000_i1067" type="#_x0000_t75" style="width:54.6pt;height:20.4pt" o:ole="">
                   <v:imagedata r:id="rId40" o:title=""/>
                 </v:shape>
-                <o:OLEObject Type="Embed" ProgID="Equation.DSMT4" ShapeID="_x0000_i1042" DrawAspect="Content" ObjectID="_1628759394" r:id="rId41"/>
+                <o:OLEObject Type="Embed" ProgID="Equation.DSMT4" ShapeID="_x0000_i1067" DrawAspect="Content" ObjectID="_1631173121" r:id="rId41"/>
               </w:object>
             </w:r>
           </w:p>
@@ -1525,11 +1525,11 @@
                 <w:rFonts w:cstheme="minorHAnsi"/>
                 <w:position w:val="-10"/>
               </w:rPr>
-              <w:object w:dxaOrig="920" w:dyaOrig="320" w14:anchorId="524922B9">
-                <v:shape id="_x0000_i1043" type="#_x0000_t75" style="width:57pt;height:20.4pt" o:ole="">
+              <w:object w:dxaOrig="880" w:dyaOrig="320" w14:anchorId="524922B9">
+                <v:shape id="_x0000_i1073" type="#_x0000_t75" style="width:54.6pt;height:20.4pt" o:ole="">
                   <v:imagedata r:id="rId42" o:title=""/>
                 </v:shape>
-                <o:OLEObject Type="Embed" ProgID="Equation.DSMT4" ShapeID="_x0000_i1043" DrawAspect="Content" ObjectID="_1628759395" r:id="rId43"/>
+                <o:OLEObject Type="Embed" ProgID="Equation.DSMT4" ShapeID="_x0000_i1073" DrawAspect="Content" ObjectID="_1631173122" r:id="rId43"/>
               </w:object>
             </w:r>
           </w:p>
@@ -1559,10 +1559,10 @@
                 <w:position w:val="-10"/>
               </w:rPr>
               <w:object w:dxaOrig="1100" w:dyaOrig="320" w14:anchorId="50FC0696">
-                <v:shape id="_x0000_i1044" type="#_x0000_t75" style="width:68.4pt;height:20.4pt" o:ole="">
+                <v:shape id="_x0000_i1154" type="#_x0000_t75" style="width:68.4pt;height:20.4pt" o:ole="">
                   <v:imagedata r:id="rId44" o:title=""/>
                 </v:shape>
-                <o:OLEObject Type="Embed" ProgID="Equation.DSMT4" ShapeID="_x0000_i1044" DrawAspect="Content" ObjectID="_1628759396" r:id="rId45"/>
+                <o:OLEObject Type="Embed" ProgID="Equation.DSMT4" ShapeID="_x0000_i1154" DrawAspect="Content" ObjectID="_1631173123" r:id="rId45"/>
               </w:object>
             </w:r>
           </w:p>
@@ -1586,21 +1586,7 @@
                 <w:sz w:val="26"/>
                 <w:szCs w:val="26"/>
               </w:rPr>
-              <w:t>1311</w:t>
-            </w:r>
-            <w:r>
-              <w:rPr>
-                <w:sz w:val="26"/>
-                <w:szCs w:val="26"/>
-              </w:rPr>
-              <w:t>.</w:t>
-            </w:r>
-            <w:r>
-              <w:rPr>
-                <w:sz w:val="26"/>
-                <w:szCs w:val="26"/>
-              </w:rPr>
-              <w:t>1</w:t>
+              <w:t>404.3285</w:t>
             </w:r>
           </w:p>
         </w:tc>
@@ -1623,21 +1609,7 @@
                 <w:sz w:val="26"/>
                 <w:szCs w:val="26"/>
               </w:rPr>
-              <w:t>1216</w:t>
-            </w:r>
-            <w:r>
-              <w:rPr>
-                <w:sz w:val="26"/>
-                <w:szCs w:val="26"/>
-              </w:rPr>
-              <w:t>.</w:t>
-            </w:r>
-            <w:r>
-              <w:rPr>
-                <w:sz w:val="26"/>
-                <w:szCs w:val="26"/>
-              </w:rPr>
-              <w:t>3</w:t>
+              <w:t xml:space="preserve">348.0685  </w:t>
             </w:r>
           </w:p>
         </w:tc>
@@ -1660,21 +1632,7 @@
                 <w:sz w:val="26"/>
                 <w:szCs w:val="26"/>
               </w:rPr>
-              <w:t>1179</w:t>
-            </w:r>
-            <w:r>
-              <w:rPr>
-                <w:sz w:val="26"/>
-                <w:szCs w:val="26"/>
-              </w:rPr>
-              <w:t>.</w:t>
-            </w:r>
-            <w:r>
-              <w:rPr>
-                <w:sz w:val="26"/>
-                <w:szCs w:val="26"/>
-              </w:rPr>
-              <w:t>3</w:t>
+              <w:t xml:space="preserve"> 340.5908  </w:t>
             </w:r>
           </w:p>
         </w:tc>
@@ -1697,21 +1655,7 @@
                 <w:sz w:val="26"/>
                 <w:szCs w:val="26"/>
               </w:rPr>
-              <w:t>1146</w:t>
-            </w:r>
-            <w:r>
-              <w:rPr>
-                <w:sz w:val="26"/>
-                <w:szCs w:val="26"/>
-              </w:rPr>
-              <w:t>.</w:t>
-            </w:r>
-            <w:r>
-              <w:rPr>
-                <w:sz w:val="26"/>
-                <w:szCs w:val="26"/>
-              </w:rPr>
-              <w:t>2</w:t>
+              <w:t xml:space="preserve">332.6154  </w:t>
             </w:r>
           </w:p>
         </w:tc>
@@ -1734,21 +1678,7 @@
                 <w:sz w:val="26"/>
                 <w:szCs w:val="26"/>
               </w:rPr>
-              <w:t>1120</w:t>
-            </w:r>
-            <w:r>
-              <w:rPr>
-                <w:sz w:val="26"/>
-                <w:szCs w:val="26"/>
-              </w:rPr>
-              <w:t>.</w:t>
-            </w:r>
-            <w:r>
-              <w:rPr>
-                <w:sz w:val="26"/>
-                <w:szCs w:val="26"/>
-              </w:rPr>
-              <w:t>1</w:t>
+              <w:t>316.4561</w:t>
             </w:r>
           </w:p>
         </w:tc>
@@ -1773,11 +1703,11 @@
                 <w:rFonts w:cstheme="minorHAnsi"/>
                 <w:position w:val="-10"/>
               </w:rPr>
-              <w:object w:dxaOrig="1219" w:dyaOrig="320" w14:anchorId="5285F493">
-                <v:shape id="_x0000_i1045" type="#_x0000_t75" style="width:75.6pt;height:20.4pt" o:ole="">
+              <w:object w:dxaOrig="1100" w:dyaOrig="320" w14:anchorId="7C4F0ABF">
+                <v:shape id="_x0000_i1156" type="#_x0000_t75" style="width:68.4pt;height:20.4pt" o:ole="">
                   <v:imagedata r:id="rId46" o:title=""/>
                 </v:shape>
-                <o:OLEObject Type="Embed" ProgID="Equation.DSMT4" ShapeID="_x0000_i1045" DrawAspect="Content" ObjectID="_1628759397" r:id="rId47"/>
+                <o:OLEObject Type="Embed" ProgID="Equation.DSMT4" ShapeID="_x0000_i1156" DrawAspect="Content" ObjectID="_1631173124" r:id="rId47"/>
               </w:object>
             </w:r>
           </w:p>
@@ -1801,21 +1731,7 @@
                 <w:sz w:val="26"/>
                 <w:szCs w:val="26"/>
               </w:rPr>
-              <w:t>1225</w:t>
-            </w:r>
-            <w:r>
-              <w:rPr>
-                <w:sz w:val="26"/>
-                <w:szCs w:val="26"/>
-              </w:rPr>
-              <w:t>.</w:t>
-            </w:r>
-            <w:r>
-              <w:rPr>
-                <w:sz w:val="26"/>
-                <w:szCs w:val="26"/>
-              </w:rPr>
-              <w:t>4</w:t>
+              <w:t>391.2954</w:t>
             </w:r>
           </w:p>
         </w:tc>
@@ -1838,21 +1754,7 @@
                 <w:sz w:val="26"/>
                 <w:szCs w:val="26"/>
               </w:rPr>
-              <w:t>1168</w:t>
-            </w:r>
-            <w:r>
-              <w:rPr>
-                <w:sz w:val="26"/>
-                <w:szCs w:val="26"/>
-              </w:rPr>
-              <w:t>.</w:t>
-            </w:r>
-            <w:r>
-              <w:rPr>
-                <w:sz w:val="26"/>
-                <w:szCs w:val="26"/>
-              </w:rPr>
-              <w:t>7</w:t>
+              <w:t xml:space="preserve">324.2558  </w:t>
             </w:r>
           </w:p>
         </w:tc>
@@ -1875,21 +1777,7 @@
                 <w:sz w:val="26"/>
                 <w:szCs w:val="26"/>
               </w:rPr>
-              <w:t>1102</w:t>
-            </w:r>
-            <w:r>
-              <w:rPr>
-                <w:sz w:val="26"/>
-                <w:szCs w:val="26"/>
-              </w:rPr>
-              <w:t>.</w:t>
-            </w:r>
-            <w:r>
-              <w:rPr>
-                <w:sz w:val="26"/>
-                <w:szCs w:val="26"/>
-              </w:rPr>
-              <w:t>9</w:t>
+              <w:t xml:space="preserve">313.2237  </w:t>
             </w:r>
           </w:p>
         </w:tc>
@@ -1912,21 +1800,7 @@
                 <w:sz w:val="26"/>
                 <w:szCs w:val="26"/>
               </w:rPr>
-              <w:t>1043</w:t>
-            </w:r>
-            <w:r>
-              <w:rPr>
-                <w:sz w:val="26"/>
-                <w:szCs w:val="26"/>
-              </w:rPr>
-              <w:t>.</w:t>
-            </w:r>
-            <w:r>
-              <w:rPr>
-                <w:sz w:val="26"/>
-                <w:szCs w:val="26"/>
-              </w:rPr>
-              <w:t xml:space="preserve">7 </w:t>
+              <w:t xml:space="preserve">305.7468  </w:t>
             </w:r>
           </w:p>
         </w:tc>
@@ -1949,21 +1823,7 @@
                 <w:sz w:val="26"/>
                 <w:szCs w:val="26"/>
               </w:rPr>
-              <w:t>1043</w:t>
-            </w:r>
-            <w:r>
-              <w:rPr>
-                <w:sz w:val="26"/>
-                <w:szCs w:val="26"/>
-              </w:rPr>
-              <w:t>.</w:t>
-            </w:r>
-            <w:r>
-              <w:rPr>
-                <w:sz w:val="26"/>
-                <w:szCs w:val="26"/>
-              </w:rPr>
-              <w:t>2</w:t>
+              <w:t>310.6164</w:t>
             </w:r>
           </w:p>
         </w:tc>
@@ -1988,11 +1848,11 @@
                 <w:rFonts w:cstheme="minorHAnsi"/>
                 <w:position w:val="-10"/>
               </w:rPr>
-              <w:object w:dxaOrig="1219" w:dyaOrig="320" w14:anchorId="122D0EBA">
-                <v:shape id="_x0000_i1061" type="#_x0000_t75" style="width:75.6pt;height:20.4pt" o:ole="">
+              <w:object w:dxaOrig="1219" w:dyaOrig="320" w14:anchorId="4CBA0DEE">
+                <v:shape id="_x0000_i1158" type="#_x0000_t75" style="width:75.6pt;height:20.4pt" o:ole="">
                   <v:imagedata r:id="rId48" o:title=""/>
                 </v:shape>
-                <o:OLEObject Type="Embed" ProgID="Equation.DSMT4" ShapeID="_x0000_i1061" DrawAspect="Content" ObjectID="_1628759398" r:id="rId49"/>
+                <o:OLEObject Type="Embed" ProgID="Equation.DSMT4" ShapeID="_x0000_i1158" DrawAspect="Content" ObjectID="_1631173125" r:id="rId49"/>
               </w:object>
             </w:r>
           </w:p>
@@ -2016,21 +1876,7 @@
                 <w:sz w:val="26"/>
                 <w:szCs w:val="26"/>
               </w:rPr>
-              <w:t>1181</w:t>
-            </w:r>
-            <w:r>
-              <w:rPr>
-                <w:sz w:val="26"/>
-                <w:szCs w:val="26"/>
-              </w:rPr>
-              <w:t>.</w:t>
-            </w:r>
-            <w:r>
-              <w:rPr>
-                <w:sz w:val="26"/>
-                <w:szCs w:val="26"/>
-              </w:rPr>
-              <w:t xml:space="preserve">9    </w:t>
+              <w:t>353.7305</w:t>
             </w:r>
           </w:p>
         </w:tc>
@@ -2053,21 +1899,7 @@
                 <w:sz w:val="26"/>
                 <w:szCs w:val="26"/>
               </w:rPr>
-              <w:t>1098</w:t>
-            </w:r>
-            <w:r>
-              <w:rPr>
-                <w:sz w:val="26"/>
-                <w:szCs w:val="26"/>
-              </w:rPr>
-              <w:t>.</w:t>
-            </w:r>
-            <w:r>
-              <w:rPr>
-                <w:sz w:val="26"/>
-                <w:szCs w:val="26"/>
-              </w:rPr>
-              <w:t>5</w:t>
+              <w:t xml:space="preserve">309.3503  </w:t>
             </w:r>
           </w:p>
         </w:tc>
@@ -2090,21 +1922,7 @@
                 <w:sz w:val="26"/>
                 <w:szCs w:val="26"/>
               </w:rPr>
-              <w:t>1073</w:t>
-            </w:r>
-            <w:r>
-              <w:rPr>
-                <w:sz w:val="26"/>
-                <w:szCs w:val="26"/>
-              </w:rPr>
-              <w:t>.</w:t>
-            </w:r>
-            <w:r>
-              <w:rPr>
-                <w:sz w:val="26"/>
-                <w:szCs w:val="26"/>
-              </w:rPr>
-              <w:t xml:space="preserve">5    </w:t>
+              <w:t xml:space="preserve">301.8013  </w:t>
             </w:r>
           </w:p>
         </w:tc>
@@ -2127,21 +1945,7 @@
                 <w:sz w:val="26"/>
                 <w:szCs w:val="26"/>
               </w:rPr>
-              <w:t>1047</w:t>
-            </w:r>
-            <w:r>
-              <w:rPr>
-                <w:sz w:val="26"/>
-                <w:szCs w:val="26"/>
-              </w:rPr>
-              <w:t>.</w:t>
-            </w:r>
-            <w:r>
-              <w:rPr>
-                <w:sz w:val="26"/>
-                <w:szCs w:val="26"/>
-              </w:rPr>
-              <w:t xml:space="preserve">1    </w:t>
+              <w:t xml:space="preserve">286.2236  </w:t>
             </w:r>
           </w:p>
         </w:tc>
@@ -2164,7 +1968,7 @@
                 <w:sz w:val="26"/>
                 <w:szCs w:val="26"/>
               </w:rPr>
-              <w:t>1028.4</w:t>
+              <w:t>269.9682</w:t>
             </w:r>
           </w:p>
         </w:tc>
@@ -2189,11 +1993,11 @@
                 <w:rFonts w:cstheme="minorHAnsi"/>
                 <w:position w:val="-10"/>
               </w:rPr>
-              <w:object w:dxaOrig="1240" w:dyaOrig="320" w14:anchorId="73BF4507">
-                <v:shape id="_x0000_i1047" type="#_x0000_t75" style="width:76.8pt;height:20.4pt" o:ole="">
+              <w:object w:dxaOrig="1219" w:dyaOrig="320" w14:anchorId="00182509">
+                <v:shape id="_x0000_i1160" type="#_x0000_t75" style="width:75.6pt;height:20.4pt" o:ole="">
                   <v:imagedata r:id="rId50" o:title=""/>
                 </v:shape>
-                <o:OLEObject Type="Embed" ProgID="Equation.DSMT4" ShapeID="_x0000_i1047" DrawAspect="Content" ObjectID="_1628759399" r:id="rId51"/>
+                <o:OLEObject Type="Embed" ProgID="Equation.DSMT4" ShapeID="_x0000_i1160" DrawAspect="Content" ObjectID="_1631173126" r:id="rId51"/>
               </w:object>
             </w:r>
           </w:p>
@@ -2217,21 +2021,7 @@
                 <w:sz w:val="26"/>
                 <w:szCs w:val="26"/>
               </w:rPr>
-              <w:t>1117</w:t>
-            </w:r>
-            <w:r>
-              <w:rPr>
-                <w:sz w:val="26"/>
-                <w:szCs w:val="26"/>
-              </w:rPr>
-              <w:t>.</w:t>
-            </w:r>
-            <w:r>
-              <w:rPr>
-                <w:sz w:val="26"/>
-                <w:szCs w:val="26"/>
-              </w:rPr>
-              <w:t xml:space="preserve">0    </w:t>
+              <w:t>328.4132</w:t>
             </w:r>
           </w:p>
         </w:tc>
@@ -2254,21 +2044,7 @@
                 <w:sz w:val="26"/>
                 <w:szCs w:val="26"/>
               </w:rPr>
-              <w:t>1030</w:t>
-            </w:r>
-            <w:r>
-              <w:rPr>
-                <w:sz w:val="26"/>
-                <w:szCs w:val="26"/>
-              </w:rPr>
-              <w:t>.</w:t>
-            </w:r>
-            <w:r>
-              <w:rPr>
-                <w:sz w:val="26"/>
-                <w:szCs w:val="26"/>
-              </w:rPr>
-              <w:t>0</w:t>
+              <w:t>285.1113</w:t>
             </w:r>
           </w:p>
         </w:tc>
@@ -2291,21 +2067,7 @@
                 <w:sz w:val="26"/>
                 <w:szCs w:val="26"/>
               </w:rPr>
-              <w:t>999</w:t>
-            </w:r>
-            <w:r>
-              <w:rPr>
-                <w:sz w:val="26"/>
-                <w:szCs w:val="26"/>
-              </w:rPr>
-              <w:t>.</w:t>
-            </w:r>
-            <w:r>
-              <w:rPr>
-                <w:sz w:val="26"/>
-                <w:szCs w:val="26"/>
-              </w:rPr>
-              <w:t xml:space="preserve">8    </w:t>
+              <w:t xml:space="preserve">275.6476  </w:t>
             </w:r>
           </w:p>
         </w:tc>
@@ -2328,21 +2090,7 @@
                 <w:sz w:val="26"/>
                 <w:szCs w:val="26"/>
               </w:rPr>
-              <w:t>992</w:t>
-            </w:r>
-            <w:r>
-              <w:rPr>
-                <w:sz w:val="26"/>
-                <w:szCs w:val="26"/>
-              </w:rPr>
-              <w:t>.</w:t>
-            </w:r>
-            <w:r>
-              <w:rPr>
-                <w:sz w:val="26"/>
-                <w:szCs w:val="26"/>
-              </w:rPr>
-              <w:t xml:space="preserve">5    </w:t>
+              <w:t xml:space="preserve">271.5057  </w:t>
             </w:r>
           </w:p>
         </w:tc>
@@ -2365,7 +2113,7 @@
                 <w:sz w:val="26"/>
                 <w:szCs w:val="26"/>
               </w:rPr>
-              <w:t>983.2</w:t>
+              <w:t>263.4929</w:t>
             </w:r>
           </w:p>
         </w:tc>
@@ -2430,10 +2178,10 @@
                 <w:position w:val="-28"/>
               </w:rPr>
               <w:object w:dxaOrig="700" w:dyaOrig="680" w14:anchorId="72E6428E">
-                <v:shape id="_x0000_i1135" type="#_x0000_t75" style="width:43.2pt;height:43.2pt" o:ole="">
+                <v:shape id="_x0000_i1048" type="#_x0000_t75" style="width:43.2pt;height:43.2pt" o:ole="">
                   <v:imagedata r:id="rId6" o:title=""/>
                 </v:shape>
-                <o:OLEObject Type="Embed" ProgID="Equation.DSMT4" ShapeID="_x0000_i1135" DrawAspect="Content" ObjectID="_1628759400" r:id="rId52"/>
+                <o:OLEObject Type="Embed" ProgID="Equation.DSMT4" ShapeID="_x0000_i1048" DrawAspect="Content" ObjectID="_1631173127" r:id="rId52"/>
               </w:object>
             </w:r>
           </w:p>
@@ -2456,10 +2204,10 @@
                 <w:position w:val="-28"/>
               </w:rPr>
               <w:object w:dxaOrig="1160" w:dyaOrig="680" w14:anchorId="06943009">
-                <v:shape id="_x0000_i1136" type="#_x0000_t75" style="width:64.2pt;height:37.8pt" o:ole="">
+                <v:shape id="_x0000_i1049" type="#_x0000_t75" style="width:64.2pt;height:37.8pt" o:ole="">
                   <v:imagedata r:id="rId53" o:title=""/>
                 </v:shape>
-                <o:OLEObject Type="Embed" ProgID="Equation.DSMT4" ShapeID="_x0000_i1136" DrawAspect="Content" ObjectID="_1628759401" r:id="rId54"/>
+                <o:OLEObject Type="Embed" ProgID="Equation.DSMT4" ShapeID="_x0000_i1049" DrawAspect="Content" ObjectID="_1631173128" r:id="rId54"/>
               </w:object>
             </w:r>
           </w:p>
@@ -2483,10 +2231,10 @@
                 <w:position w:val="-28"/>
               </w:rPr>
               <w:object w:dxaOrig="1160" w:dyaOrig="680" w14:anchorId="7E0372DA">
-                <v:shape id="_x0000_i1137" type="#_x0000_t75" style="width:64.2pt;height:37.8pt" o:ole="">
+                <v:shape id="_x0000_i1050" type="#_x0000_t75" style="width:64.2pt;height:37.8pt" o:ole="">
                   <v:imagedata r:id="rId55" o:title=""/>
                 </v:shape>
-                <o:OLEObject Type="Embed" ProgID="Equation.DSMT4" ShapeID="_x0000_i1137" DrawAspect="Content" ObjectID="_1628759402" r:id="rId56"/>
+                <o:OLEObject Type="Embed" ProgID="Equation.DSMT4" ShapeID="_x0000_i1050" DrawAspect="Content" ObjectID="_1631173129" r:id="rId56"/>
               </w:object>
             </w:r>
           </w:p>
@@ -2510,10 +2258,10 @@
                 <w:position w:val="-6"/>
               </w:rPr>
               <w:object w:dxaOrig="560" w:dyaOrig="279" w14:anchorId="655A0E21">
-                <v:shape id="_x0000_i1138" type="#_x0000_t75" style="width:34.8pt;height:18pt" o:ole="">
+                <v:shape id="_x0000_i1051" type="#_x0000_t75" style="width:34.8pt;height:18pt" o:ole="">
                   <v:imagedata r:id="rId12" o:title=""/>
                 </v:shape>
-                <o:OLEObject Type="Embed" ProgID="Equation.DSMT4" ShapeID="_x0000_i1138" DrawAspect="Content" ObjectID="_1628759403" r:id="rId57"/>
+                <o:OLEObject Type="Embed" ProgID="Equation.DSMT4" ShapeID="_x0000_i1051" DrawAspect="Content" ObjectID="_1631173130" r:id="rId57"/>
               </w:object>
             </w:r>
           </w:p>
@@ -2537,10 +2285,10 @@
                 <w:position w:val="-6"/>
               </w:rPr>
               <w:object w:dxaOrig="700" w:dyaOrig="279" w14:anchorId="4ADCE86C">
-                <v:shape id="_x0000_i1139" type="#_x0000_t75" style="width:43.8pt;height:18pt" o:ole="">
+                <v:shape id="_x0000_i1052" type="#_x0000_t75" style="width:43.8pt;height:18pt" o:ole="">
                   <v:imagedata r:id="rId14" o:title=""/>
                 </v:shape>
-                <o:OLEObject Type="Embed" ProgID="Equation.DSMT4" ShapeID="_x0000_i1139" DrawAspect="Content" ObjectID="_1628759404" r:id="rId58"/>
+                <o:OLEObject Type="Embed" ProgID="Equation.DSMT4" ShapeID="_x0000_i1052" DrawAspect="Content" ObjectID="_1631173131" r:id="rId58"/>
               </w:object>
             </w:r>
           </w:p>
@@ -2564,10 +2312,10 @@
                 <w:position w:val="-4"/>
               </w:rPr>
               <w:object w:dxaOrig="320" w:dyaOrig="300" w14:anchorId="17CD484F">
-                <v:shape id="_x0000_i1140" type="#_x0000_t75" style="width:19.8pt;height:19.2pt" o:ole="">
+                <v:shape id="_x0000_i1053" type="#_x0000_t75" style="width:19.8pt;height:19.2pt" o:ole="">
                   <v:imagedata r:id="rId16" o:title=""/>
                 </v:shape>
-                <o:OLEObject Type="Embed" ProgID="Equation.DSMT4" ShapeID="_x0000_i1140" DrawAspect="Content" ObjectID="_1628759405" r:id="rId59"/>
+                <o:OLEObject Type="Embed" ProgID="Equation.DSMT4" ShapeID="_x0000_i1053" DrawAspect="Content" ObjectID="_1631173132" r:id="rId59"/>
               </w:object>
             </w:r>
           </w:p>
@@ -2591,10 +2339,10 @@
                 <w:position w:val="-6"/>
               </w:rPr>
               <w:object w:dxaOrig="720" w:dyaOrig="279" w14:anchorId="395BC6B5">
-                <v:shape id="_x0000_i1141" type="#_x0000_t75" style="width:45pt;height:18pt" o:ole="">
+                <v:shape id="_x0000_i1054" type="#_x0000_t75" style="width:45pt;height:18pt" o:ole="">
                   <v:imagedata r:id="rId18" o:title=""/>
                 </v:shape>
-                <o:OLEObject Type="Embed" ProgID="Equation.DSMT4" ShapeID="_x0000_i1141" DrawAspect="Content" ObjectID="_1628759406" r:id="rId60"/>
+                <o:OLEObject Type="Embed" ProgID="Equation.DSMT4" ShapeID="_x0000_i1054" DrawAspect="Content" ObjectID="_1631173133" r:id="rId60"/>
               </w:object>
             </w:r>
           </w:p>
@@ -2618,10 +2366,10 @@
                 <w:position w:val="-6"/>
               </w:rPr>
               <w:object w:dxaOrig="680" w:dyaOrig="279" w14:anchorId="10E2D696">
-                <v:shape id="_x0000_i1142" type="#_x0000_t75" style="width:42pt;height:18pt" o:ole="">
+                <v:shape id="_x0000_i1055" type="#_x0000_t75" style="width:42pt;height:18pt" o:ole="">
                   <v:imagedata r:id="rId20" o:title=""/>
                 </v:shape>
-                <o:OLEObject Type="Embed" ProgID="Equation.DSMT4" ShapeID="_x0000_i1142" DrawAspect="Content" ObjectID="_1628759407" r:id="rId61"/>
+                <o:OLEObject Type="Embed" ProgID="Equation.DSMT4" ShapeID="_x0000_i1055" DrawAspect="Content" ObjectID="_1631173134" r:id="rId61"/>
               </w:object>
             </w:r>
           </w:p>
@@ -2645,10 +2393,10 @@
                 <w:position w:val="-28"/>
               </w:rPr>
               <w:object w:dxaOrig="880" w:dyaOrig="680" w14:anchorId="694F013F">
-                <v:shape id="_x0000_i1143" type="#_x0000_t75" style="width:48.6pt;height:37.8pt" o:ole="">
+                <v:shape id="_x0000_i1056" type="#_x0000_t75" style="width:48.6pt;height:37.8pt" o:ole="">
                   <v:imagedata r:id="rId22" o:title=""/>
                 </v:shape>
-                <o:OLEObject Type="Embed" ProgID="Equation.DSMT4" ShapeID="_x0000_i1143" DrawAspect="Content" ObjectID="_1628759408" r:id="rId62"/>
+                <o:OLEObject Type="Embed" ProgID="Equation.DSMT4" ShapeID="_x0000_i1056" DrawAspect="Content" ObjectID="_1631173135" r:id="rId62"/>
               </w:object>
             </w:r>
           </w:p>
@@ -2678,10 +2426,10 @@
                 <w:position w:val="-28"/>
               </w:rPr>
               <w:object w:dxaOrig="960" w:dyaOrig="680" w14:anchorId="16EFB60A">
-                <v:shape id="_x0000_i1144" type="#_x0000_t75" style="width:59.4pt;height:43.2pt" o:ole="">
+                <v:shape id="_x0000_i1057" type="#_x0000_t75" style="width:59.4pt;height:43.2pt" o:ole="">
                   <v:imagedata r:id="rId63" o:title=""/>
                 </v:shape>
-                <o:OLEObject Type="Embed" ProgID="Equation.DSMT4" ShapeID="_x0000_i1144" DrawAspect="Content" ObjectID="_1628759409" r:id="rId64"/>
+                <o:OLEObject Type="Embed" ProgID="Equation.DSMT4" ShapeID="_x0000_i1057" DrawAspect="Content" ObjectID="_1631173136" r:id="rId64"/>
               </w:object>
             </w:r>
           </w:p>
@@ -2698,16 +2446,14 @@
               <w:rPr>
                 <w:sz w:val="26"/>
                 <w:szCs w:val="26"/>
-                <w:lang w:val="en-US"/>
-              </w:rPr>
-            </w:pPr>
-            <w:r>
-              <w:rPr>
-                <w:sz w:val="26"/>
-                <w:szCs w:val="26"/>
-                <w:lang w:val="en-US"/>
-              </w:rPr>
-              <w:t>20</w:t>
+              </w:rPr>
+            </w:pPr>
+            <w:r>
+              <w:rPr>
+                <w:sz w:val="26"/>
+                <w:szCs w:val="26"/>
+              </w:rPr>
+              <w:t>15</w:t>
             </w:r>
           </w:p>
         </w:tc>
@@ -2723,16 +2469,14 @@
               <w:rPr>
                 <w:sz w:val="26"/>
                 <w:szCs w:val="26"/>
-                <w:lang w:val="en-US"/>
-              </w:rPr>
-            </w:pPr>
-            <w:r>
-              <w:rPr>
-                <w:sz w:val="26"/>
-                <w:szCs w:val="26"/>
-                <w:lang w:val="en-US"/>
-              </w:rPr>
-              <w:t>20</w:t>
+              </w:rPr>
+            </w:pPr>
+            <w:r>
+              <w:rPr>
+                <w:sz w:val="26"/>
+                <w:szCs w:val="26"/>
+              </w:rPr>
+              <w:t>14</w:t>
             </w:r>
           </w:p>
         </w:tc>
@@ -2757,7 +2501,15 @@
                 <w:szCs w:val="26"/>
                 <w:lang w:val="en-US"/>
               </w:rPr>
-              <w:t>223.266</w:t>
+              <w:t>259.75</w:t>
+            </w:r>
+            <w:r>
+              <w:rPr>
+                <w:sz w:val="26"/>
+                <w:szCs w:val="26"/>
+                <w:lang w:val="en-US"/>
+              </w:rPr>
+              <w:t>8</w:t>
             </w:r>
           </w:p>
         </w:tc>
@@ -2782,7 +2534,7 @@
                 <w:szCs w:val="26"/>
                 <w:lang w:val="en-US"/>
               </w:rPr>
-              <w:t>14.942</w:t>
+              <w:t>16.117</w:t>
             </w:r>
           </w:p>
         </w:tc>
@@ -2807,7 +2559,23 @@
                 <w:szCs w:val="26"/>
                 <w:lang w:val="en-US"/>
               </w:rPr>
-              <w:t>0.813</w:t>
+              <w:t>0.</w:t>
+            </w:r>
+            <w:r>
+              <w:rPr>
+                <w:sz w:val="26"/>
+                <w:szCs w:val="26"/>
+                <w:lang w:val="en-US"/>
+              </w:rPr>
+              <w:t>777</w:t>
+            </w:r>
+            <w:r>
+              <w:rPr>
+                <w:sz w:val="26"/>
+                <w:szCs w:val="26"/>
+                <w:lang w:val="en-US"/>
+              </w:rPr>
+              <w:t>8</w:t>
             </w:r>
           </w:p>
         </w:tc>
@@ -2832,15 +2600,15 @@
                 <w:szCs w:val="26"/>
                 <w:lang w:val="en-US"/>
               </w:rPr>
-              <w:t>0.18</w:t>
-            </w:r>
-            <w:r>
-              <w:rPr>
-                <w:sz w:val="26"/>
-                <w:szCs w:val="26"/>
-                <w:lang w:val="en-US"/>
-              </w:rPr>
-              <w:t>7</w:t>
+              <w:t>0.</w:t>
+            </w:r>
+            <w:r>
+              <w:rPr>
+                <w:sz w:val="26"/>
+                <w:szCs w:val="26"/>
+                <w:lang w:val="en-US"/>
+              </w:rPr>
+              <w:t>222</w:t>
             </w:r>
           </w:p>
         </w:tc>
@@ -2865,7 +2633,15 @@
                 <w:szCs w:val="26"/>
                 <w:lang w:val="en-US"/>
               </w:rPr>
-              <w:t>0.432</w:t>
+              <w:t>0.4</w:t>
+            </w:r>
+            <w:r>
+              <w:rPr>
+                <w:sz w:val="26"/>
+                <w:szCs w:val="26"/>
+                <w:lang w:val="en-US"/>
+              </w:rPr>
+              <w:t>71</w:t>
             </w:r>
           </w:p>
         </w:tc>
@@ -2890,15 +2666,22 @@
                 <w:szCs w:val="26"/>
                 <w:lang w:val="en-US"/>
               </w:rPr>
-              <w:t>4982.5</w:t>
-            </w:r>
-            <w:r>
-              <w:rPr>
-                <w:sz w:val="26"/>
-                <w:szCs w:val="26"/>
-                <w:lang w:val="en-US"/>
-              </w:rPr>
-              <w:t>5 sec</w:t>
+              <w:t>997.299</w:t>
+            </w:r>
+            <w:r>
+              <w:rPr>
+                <w:sz w:val="26"/>
+                <w:szCs w:val="26"/>
+              </w:rPr>
+              <w:t xml:space="preserve"> </w:t>
+            </w:r>
+            <w:r>
+              <w:rPr>
+                <w:sz w:val="26"/>
+                <w:szCs w:val="26"/>
+                <w:lang w:val="en-US"/>
+              </w:rPr>
+              <w:t>sec</w:t>
             </w:r>
           </w:p>
         </w:tc>
@@ -3094,6 +2877,7 @@
     <w:lsdException w:name="HTML Sample" w:semiHidden="1" w:unhideWhenUsed="1"/>
     <w:lsdException w:name="HTML Typewriter" w:semiHidden="1" w:unhideWhenUsed="1"/>
     <w:lsdException w:name="HTML Variable" w:semiHidden="1" w:unhideWhenUsed="1"/>
+    <w:lsdException w:name="Normal Table" w:semiHidden="1" w:unhideWhenUsed="1"/>
     <w:lsdException w:name="annotation subject" w:semiHidden="1" w:unhideWhenUsed="1"/>
     <w:lsdException w:name="No List" w:semiHidden="1" w:unhideWhenUsed="1"/>
     <w:lsdException w:name="Outline List 1" w:semiHidden="1" w:unhideWhenUsed="1"/>
@@ -3140,8 +2924,10 @@
     <w:lsdException w:name="Table Subtle 2" w:semiHidden="1" w:unhideWhenUsed="1"/>
     <w:lsdException w:name="Table Web 1" w:semiHidden="1" w:unhideWhenUsed="1"/>
     <w:lsdException w:name="Table Web 2" w:semiHidden="1" w:unhideWhenUsed="1"/>
+    <w:lsdException w:name="Table Web 3" w:semiHidden="1" w:unhideWhenUsed="1"/>
     <w:lsdException w:name="Balloon Text" w:semiHidden="1" w:unhideWhenUsed="1"/>
     <w:lsdException w:name="Table Grid" w:uiPriority="39"/>
+    <w:lsdException w:name="Table Theme" w:semiHidden="1" w:unhideWhenUsed="1"/>
     <w:lsdException w:name="Placeholder Text" w:semiHidden="1"/>
     <w:lsdException w:name="No Spacing" w:uiPriority="1" w:qFormat="1"/>
     <w:lsdException w:name="Light Shading" w:uiPriority="60"/>

</xml_diff>